<commit_message>
Updated the blog posts
</commit_message>
<xml_diff>
--- a/wwwroot/assets/resources/NicholasRJohnsonResume.docx
+++ b/wwwroot/assets/resources/NicholasRJohnsonResume.docx
@@ -25,12 +25,23 @@
       <w:r>
         <w:rPr>
           <w:rFonts w:ascii="Times New Roman" w:hAnsi="Times New Roman"/>
-          <w:b/>
-          <w:bCs/>
-          <w:color w:val="000000"/>
+          <w:b w:val="1"/>
+          <w:bCs w:val="1"/>
+          <w:color w:val="000000" w:themeColor="text1" w:themeTint="FF" w:themeShade="FF"/>
           <w:sz w:val="40"/>
           <w:szCs w:val="40"/>
         </w:rPr>
+        <w:t xml:space="preserve">   </w:t>
+      </w:r>
+      <w:r>
+        <w:rPr>
+          <w:rFonts w:ascii="Times New Roman" w:hAnsi="Times New Roman"/>
+          <w:b w:val="1"/>
+          <w:bCs w:val="1"/>
+          <w:color w:val="000000" w:themeColor="text1" w:themeTint="FF" w:themeShade="FF"/>
+          <w:sz w:val="40"/>
+          <w:szCs w:val="40"/>
+        </w:rPr>
         <w:t>Nicholas R. Johnson</w:t>
       </w:r>
     </w:p>
@@ -56,7 +67,7 @@
         <w:spacing w:after="0" w:line="240" w:lineRule="auto"/>
         <w:jc w:val="center"/>
       </w:pPr>
-      <w:hyperlink r:id="rId7" w:history="1">
+      <w:hyperlink w:history="1" r:id="rId7">
         <w:r>
           <w:rPr>
             <w:rFonts w:ascii="Times New Roman" w:hAnsi="Times New Roman"/>
@@ -143,25 +154,53 @@
         <w:spacing w:after="0" w:line="240" w:lineRule="auto"/>
         <w:rPr>
           <w:rFonts w:ascii="Times New Roman" w:hAnsi="Times New Roman"/>
-          <w:b/>
-          <w:bCs/>
-          <w:color w:val="000000"/>
-        </w:rPr>
-      </w:pPr>
-      <w:r>
-        <w:rPr>
-          <w:rFonts w:ascii="Times New Roman" w:hAnsi="Times New Roman"/>
-          <w:b/>
-          <w:bCs/>
-          <w:color w:val="000000"/>
-        </w:rPr>
-        <w:t>WORK EXPERIENCE</w:t>
-      </w:r>
-    </w:p>
-    <w:p>
-      <w:pPr>
-        <w:widowControl w:val="0"/>
-        <w:spacing w:after="0" w:line="240" w:lineRule="auto"/>
+          <w:b w:val="1"/>
+          <w:bCs w:val="1"/>
+          <w:color w:val="000000" w:themeColor="text1" w:themeTint="FF" w:themeShade="FF"/>
+        </w:rPr>
+      </w:pPr>
+    </w:p>
+    <w:p>
+      <w:pPr>
+        <w:widowControl w:val="0"/>
+        <w:spacing w:after="0" w:line="240" w:lineRule="auto"/>
+        <w:rPr>
+          <w:rFonts w:ascii="Times New Roman" w:hAnsi="Times New Roman"/>
+          <w:b w:val="1"/>
+          <w:bCs w:val="1"/>
+          <w:color w:val="000000" w:themeColor="text1" w:themeTint="FF" w:themeShade="FF"/>
+        </w:rPr>
+      </w:pPr>
+      <w:r>
+        <w:rPr>
+          <w:rFonts w:ascii="Times New Roman" w:hAnsi="Times New Roman"/>
+          <w:b w:val="1"/>
+          <w:bCs w:val="1"/>
+          <w:color w:val="000000" w:themeColor="text1" w:themeTint="FF" w:themeShade="FF"/>
+        </w:rPr>
+        <w:t>WORK EXPERIENC</w:t>
+      </w:r>
+      <w:r>
+        <w:rPr>
+          <w:rFonts w:ascii="Times New Roman" w:hAnsi="Times New Roman"/>
+          <w:b w:val="1"/>
+          <w:bCs w:val="1"/>
+          <w:color w:val="000000" w:themeColor="text1" w:themeTint="FF" w:themeShade="FF"/>
+        </w:rPr>
+        <w:t>E</w:t>
+      </w:r>
+    </w:p>
+    <w:p>
+      <w:pPr>
+        <w:pStyle w:val="Normal"/>
+        <w:widowControl w:val="0"/>
+        <w:spacing w:after="0" w:line="240" w:lineRule="auto"/>
+        <w:rPr>
+          <w:rFonts w:ascii="Times New Roman" w:hAnsi="Times New Roman"/>
+          <w:b w:val="1"/>
+          <w:bCs w:val="1"/>
+          <w:color w:val="000000" w:themeColor="text1" w:themeTint="FF" w:themeShade="FF"/>
+        </w:rPr>
       </w:pPr>
     </w:p>
     <w:p>
@@ -213,6 +252,13 @@
           <w:color w:val="000000"/>
         </w:rPr>
         <w:tab/>
+      </w:r>
+      <w:r>
+        <w:rPr>
+          <w:rFonts w:ascii="Times New Roman" w:hAnsi="Times New Roman"/>
+          <w:bCs/>
+          <w:color w:val="000000"/>
+        </w:rPr>
         <w:t>-Converted Company Web Application from .NET MVC to .NET Core 5 MVC</w:t>
       </w:r>
     </w:p>
@@ -230,6 +276,13 @@
           <w:color w:val="000000"/>
         </w:rPr>
         <w:tab/>
+      </w:r>
+      <w:r>
+        <w:rPr>
+          <w:rFonts w:ascii="Times New Roman" w:hAnsi="Times New Roman"/>
+          <w:bCs/>
+          <w:color w:val="000000"/>
+        </w:rPr>
         <w:t>-Developed Mail System</w:t>
       </w:r>
     </w:p>
@@ -247,6 +300,13 @@
           <w:color w:val="000000"/>
         </w:rPr>
         <w:tab/>
+      </w:r>
+      <w:r>
+        <w:rPr>
+          <w:rFonts w:ascii="Times New Roman" w:hAnsi="Times New Roman"/>
+          <w:bCs/>
+          <w:color w:val="000000"/>
+        </w:rPr>
         <w:t>-Implemented Automated Excel Spreadsheet Report System</w:t>
       </w:r>
     </w:p>
@@ -264,20 +324,14 @@
           <w:color w:val="000000"/>
         </w:rPr>
         <w:tab/>
+      </w:r>
+      <w:r>
+        <w:rPr>
+          <w:rFonts w:ascii="Times New Roman" w:hAnsi="Times New Roman"/>
+          <w:color w:val="000000"/>
+        </w:rPr>
         <w:t>-Supported In-House .NET Logistics Software</w:t>
       </w:r>
-    </w:p>
-    <w:p>
-      <w:pPr>
-        <w:pStyle w:val="ListParagraph"/>
-        <w:widowControl w:val="0"/>
-        <w:spacing w:after="0" w:line="240" w:lineRule="auto"/>
-        <w:rPr>
-          <w:rFonts w:ascii="Times New Roman" w:hAnsi="Times New Roman"/>
-          <w:bCs/>
-          <w:color w:val="000000"/>
-        </w:rPr>
-      </w:pPr>
     </w:p>
     <w:p>
       <w:pPr>
@@ -328,6 +382,13 @@
           <w:color w:val="000000"/>
         </w:rPr>
         <w:tab/>
+      </w:r>
+      <w:r>
+        <w:rPr>
+          <w:rFonts w:ascii="Times New Roman" w:hAnsi="Times New Roman"/>
+          <w:bCs/>
+          <w:color w:val="000000"/>
+        </w:rPr>
         <w:t>-Developed Prison Rideshare web app using ASP.NET Core 3 MVC</w:t>
       </w:r>
     </w:p>
@@ -345,6 +406,13 @@
           <w:color w:val="000000"/>
         </w:rPr>
         <w:tab/>
+      </w:r>
+      <w:r>
+        <w:rPr>
+          <w:rFonts w:ascii="Times New Roman" w:hAnsi="Times New Roman"/>
+          <w:bCs/>
+          <w:color w:val="000000"/>
+        </w:rPr>
         <w:t>-Experimented with responsive web design</w:t>
       </w:r>
     </w:p>
@@ -362,21 +430,14 @@
           <w:color w:val="000000"/>
         </w:rPr>
         <w:tab/>
+      </w:r>
+      <w:r>
+        <w:rPr>
+          <w:rFonts w:ascii="Times New Roman" w:hAnsi="Times New Roman"/>
+          <w:color w:val="000000"/>
+        </w:rPr>
         <w:t>-Learned many languages and frameworks</w:t>
       </w:r>
-    </w:p>
-    <w:p>
-      <w:pPr>
-        <w:pStyle w:val="ListParagraph"/>
-        <w:widowControl w:val="0"/>
-        <w:spacing w:after="0" w:line="240" w:lineRule="auto"/>
-        <w:ind w:left="1440"/>
-        <w:rPr>
-          <w:rFonts w:ascii="Times New Roman" w:hAnsi="Times New Roman"/>
-          <w:bCs/>
-          <w:color w:val="000000"/>
-        </w:rPr>
-      </w:pPr>
     </w:p>
     <w:p>
       <w:pPr>
@@ -426,6 +487,13 @@
           <w:color w:val="000000"/>
         </w:rPr>
         <w:tab/>
+      </w:r>
+      <w:r>
+        <w:rPr>
+          <w:rFonts w:ascii="Times New Roman" w:hAnsi="Times New Roman"/>
+          <w:bCs/>
+          <w:color w:val="000000"/>
+        </w:rPr>
         <w:t>-Supported customers with  over one hundred custom solutions using multiple platforms</w:t>
       </w:r>
     </w:p>
@@ -442,6 +510,13 @@
           <w:color w:val="000000"/>
         </w:rPr>
         <w:tab/>
+      </w:r>
+      <w:r>
+        <w:rPr>
+          <w:rFonts w:ascii="Times New Roman" w:hAnsi="Times New Roman"/>
+          <w:bCs/>
+          <w:color w:val="000000"/>
+        </w:rPr>
         <w:t>-Managed software end to end through the SDLC</w:t>
       </w:r>
     </w:p>
@@ -458,6 +533,13 @@
           <w:color w:val="000000"/>
         </w:rPr>
         <w:tab/>
+      </w:r>
+      <w:r>
+        <w:rPr>
+          <w:rFonts w:ascii="Times New Roman" w:hAnsi="Times New Roman"/>
+          <w:bCs/>
+          <w:color w:val="000000"/>
+        </w:rPr>
         <w:t>-Analyzed and program SQL Server stored procedures</w:t>
       </w:r>
     </w:p>
@@ -474,21 +556,21 @@
           <w:color w:val="000000"/>
         </w:rPr>
         <w:tab/>
-        <w:t>-Debugged and create solutions with C#.NET</w:t>
-      </w:r>
-    </w:p>
-    <w:p>
-      <w:pPr>
-        <w:pStyle w:val="ListParagraph"/>
-        <w:widowControl w:val="0"/>
-        <w:spacing w:after="0" w:line="240" w:lineRule="auto"/>
-        <w:rPr>
-          <w:rFonts w:ascii="Times New Roman" w:hAnsi="Times New Roman"/>
-          <w:b/>
-          <w:bCs/>
-          <w:color w:val="000000"/>
-        </w:rPr>
-      </w:pPr>
+      </w:r>
+      <w:r>
+        <w:rPr>
+          <w:rFonts w:ascii="Times New Roman" w:hAnsi="Times New Roman"/>
+          <w:color w:val="000000"/>
+        </w:rPr>
+        <w:t>-Debugged and create solutions with C#.NE</w:t>
+      </w:r>
+      <w:r>
+        <w:rPr>
+          <w:rFonts w:ascii="Times New Roman" w:hAnsi="Times New Roman"/>
+          <w:color w:val="000000"/>
+        </w:rPr>
+        <w:t>T</w:t>
+      </w:r>
     </w:p>
     <w:p>
       <w:pPr>
@@ -565,6 +647,13 @@
           <w:color w:val="000000"/>
         </w:rPr>
         <w:tab/>
+      </w:r>
+      <w:r>
+        <w:rPr>
+          <w:rFonts w:ascii="Times New Roman" w:hAnsi="Times New Roman"/>
+          <w:bCs/>
+          <w:color w:val="000000"/>
+        </w:rPr>
         <w:t>August 2017-November 2017</w:t>
       </w:r>
     </w:p>
@@ -582,6 +671,13 @@
           <w:color w:val="000000"/>
         </w:rPr>
         <w:tab/>
+      </w:r>
+      <w:r>
+        <w:rPr>
+          <w:rFonts w:ascii="Times New Roman" w:hAnsi="Times New Roman"/>
+          <w:bCs/>
+          <w:color w:val="000000"/>
+        </w:rPr>
         <w:t>-Began development of fencing application using Angular 4 and ASP.NET Core 2.0</w:t>
       </w:r>
     </w:p>
@@ -599,6 +695,13 @@
           <w:color w:val="000000"/>
         </w:rPr>
         <w:tab/>
+      </w:r>
+      <w:r>
+        <w:rPr>
+          <w:rFonts w:ascii="Times New Roman" w:hAnsi="Times New Roman"/>
+          <w:bCs/>
+          <w:color w:val="000000"/>
+        </w:rPr>
         <w:t>-Managed shipping system</w:t>
       </w:r>
     </w:p>
@@ -616,6 +719,13 @@
           <w:color w:val="000000"/>
         </w:rPr>
         <w:tab/>
+      </w:r>
+      <w:r>
+        <w:rPr>
+          <w:rFonts w:ascii="Times New Roman" w:hAnsi="Times New Roman"/>
+          <w:bCs/>
+          <w:color w:val="000000"/>
+        </w:rPr>
         <w:t>-Supported large scale ERP</w:t>
       </w:r>
     </w:p>
@@ -633,6 +743,13 @@
           <w:color w:val="000000"/>
         </w:rPr>
         <w:tab/>
+      </w:r>
+      <w:r>
+        <w:rPr>
+          <w:rFonts w:ascii="Times New Roman" w:hAnsi="Times New Roman"/>
+          <w:bCs/>
+          <w:color w:val="000000"/>
+        </w:rPr>
         <w:t>-Wrote interfaces to shipment APIs with C# and .NET Framework</w:t>
       </w:r>
     </w:p>
@@ -730,6 +847,13 @@
           <w:color w:val="000000"/>
         </w:rPr>
         <w:tab/>
+      </w:r>
+      <w:r>
+        <w:rPr>
+          <w:rFonts w:ascii="Times New Roman" w:hAnsi="Times New Roman"/>
+          <w:bCs/>
+          <w:color w:val="000000"/>
+        </w:rPr>
         <w:t>March 2012-August 2017</w:t>
       </w:r>
     </w:p>
@@ -746,6 +870,13 @@
           <w:color w:val="000000"/>
         </w:rPr>
         <w:tab/>
+      </w:r>
+      <w:r>
+        <w:rPr>
+          <w:rFonts w:ascii="Times New Roman" w:hAnsi="Times New Roman"/>
+          <w:bCs/>
+          <w:color w:val="000000"/>
+        </w:rPr>
         <w:t xml:space="preserve">-Developed Java web application using Spring MVC </w:t>
       </w:r>
     </w:p>
@@ -762,6 +893,13 @@
           <w:color w:val="000000"/>
         </w:rPr>
         <w:tab/>
+      </w:r>
+      <w:r>
+        <w:rPr>
+          <w:rFonts w:ascii="Times New Roman" w:hAnsi="Times New Roman"/>
+          <w:bCs/>
+          <w:color w:val="000000"/>
+        </w:rPr>
         <w:t>-Administered SharePoint 2010 and 2013</w:t>
       </w:r>
     </w:p>
@@ -783,6 +921,13 @@
           <w:color w:val="000000"/>
         </w:rPr>
         <w:tab/>
+      </w:r>
+      <w:r>
+        <w:rPr>
+          <w:rFonts w:ascii="Times New Roman" w:hAnsi="Times New Roman"/>
+          <w:bCs/>
+          <w:color w:val="000000"/>
+        </w:rPr>
         <w:t>-Augmented Salesforce to work as Prison Management Software</w:t>
       </w:r>
     </w:p>
@@ -799,6 +944,13 @@
           <w:color w:val="000000"/>
         </w:rPr>
         <w:tab/>
+      </w:r>
+      <w:r>
+        <w:rPr>
+          <w:rFonts w:ascii="Times New Roman" w:hAnsi="Times New Roman"/>
+          <w:bCs/>
+          <w:color w:val="000000"/>
+        </w:rPr>
         <w:t>-Developed acronym finder using VBA</w:t>
       </w:r>
     </w:p>
@@ -815,20 +967,14 @@
           <w:color w:val="000000"/>
         </w:rPr>
         <w:tab/>
+      </w:r>
+      <w:r>
+        <w:rPr>
+          <w:rFonts w:ascii="Times New Roman" w:hAnsi="Times New Roman"/>
+          <w:color w:val="000000"/>
+        </w:rPr>
         <w:t>-Wrote SharePoint web part to help with document processes</w:t>
       </w:r>
-    </w:p>
-    <w:p>
-      <w:pPr>
-        <w:widowControl w:val="0"/>
-        <w:spacing w:after="0" w:line="240" w:lineRule="auto"/>
-        <w:ind w:left="720" w:firstLine="720"/>
-        <w:rPr>
-          <w:rFonts w:ascii="Times New Roman" w:hAnsi="Times New Roman"/>
-          <w:bCs/>
-          <w:color w:val="000000"/>
-        </w:rPr>
-      </w:pPr>
     </w:p>
     <w:p>
       <w:pPr>
@@ -919,23 +1065,10 @@
       <w:r>
         <w:rPr>
           <w:rFonts w:ascii="Times New Roman" w:hAnsi="Times New Roman"/>
-          <w:bCs/>
-          <w:color w:val="000000"/>
-        </w:rPr>
-        <w:lastRenderedPageBreak/>
+          <w:color w:val="000000" w:themeColor="text1" w:themeTint="FF" w:themeShade="FF"/>
+        </w:rPr>
         <w:t>-Presented on various technologies</w:t>
       </w:r>
-    </w:p>
-    <w:p>
-      <w:pPr>
-        <w:widowControl w:val="0"/>
-        <w:spacing w:after="0" w:line="240" w:lineRule="auto"/>
-        <w:ind w:left="1440" w:firstLine="720"/>
-        <w:rPr>
-          <w:rFonts w:ascii="Times New Roman" w:hAnsi="Times New Roman"/>
-          <w:color w:val="000000"/>
-        </w:rPr>
-      </w:pPr>
     </w:p>
     <w:p>
       <w:pPr>
@@ -1033,6 +1166,13 @@
           <w:color w:val="000000"/>
         </w:rPr>
         <w:tab/>
+      </w:r>
+      <w:r>
+        <w:rPr>
+          <w:rFonts w:ascii="Times New Roman" w:hAnsi="Times New Roman"/>
+          <w:bCs/>
+          <w:color w:val="000000"/>
+        </w:rPr>
         <w:t>-Set up network in College of Business</w:t>
       </w:r>
     </w:p>
@@ -1049,6 +1189,13 @@
           <w:color w:val="000000"/>
         </w:rPr>
         <w:tab/>
+      </w:r>
+      <w:r>
+        <w:rPr>
+          <w:rFonts w:ascii="Times New Roman" w:hAnsi="Times New Roman"/>
+          <w:bCs/>
+          <w:color w:val="000000"/>
+        </w:rPr>
         <w:t>-Developed Crystal Report</w:t>
       </w:r>
     </w:p>
@@ -1065,6 +1212,13 @@
           <w:color w:val="000000"/>
         </w:rPr>
         <w:tab/>
+      </w:r>
+      <w:r>
+        <w:rPr>
+          <w:rFonts w:ascii="Times New Roman" w:hAnsi="Times New Roman"/>
+          <w:bCs/>
+          <w:color w:val="000000"/>
+        </w:rPr>
         <w:t>-Created application for controlling computer shutdowns</w:t>
       </w:r>
     </w:p>
@@ -1081,193 +1235,63 @@
           <w:color w:val="000000"/>
         </w:rPr>
         <w:tab/>
+      </w:r>
+      <w:r>
+        <w:rPr>
+          <w:rFonts w:ascii="Times New Roman" w:hAnsi="Times New Roman"/>
+          <w:color w:val="000000"/>
+        </w:rPr>
         <w:t>-Fixed hardware</w:t>
       </w:r>
     </w:p>
     <w:p>
       <w:pPr>
-        <w:widowControl w:val="0"/>
-        <w:spacing w:after="0" w:line="240" w:lineRule="auto"/>
-      </w:pPr>
-      <w:r>
-        <w:rPr>
-          <w:rFonts w:ascii="Times New Roman" w:hAnsi="Times New Roman"/>
-          <w:b/>
-          <w:color w:val="000000"/>
-          <w:sz w:val="16"/>
-          <w:szCs w:val="16"/>
-        </w:rPr>
-        <w:tab/>
-      </w:r>
-      <w:r>
-        <w:rPr>
-          <w:rFonts w:ascii="Times New Roman" w:hAnsi="Times New Roman"/>
-          <w:b/>
-          <w:color w:val="000000"/>
-          <w:sz w:val="16"/>
-          <w:szCs w:val="16"/>
-        </w:rPr>
-        <w:tab/>
-      </w:r>
-      <w:r>
-        <w:rPr>
-          <w:rFonts w:ascii="Times New Roman" w:hAnsi="Times New Roman"/>
-          <w:b/>
-          <w:color w:val="000000"/>
-          <w:sz w:val="16"/>
-          <w:szCs w:val="16"/>
-        </w:rPr>
-        <w:tab/>
-      </w:r>
-      <w:r>
-        <w:rPr>
-          <w:rFonts w:ascii="Times New Roman" w:hAnsi="Times New Roman"/>
-          <w:b/>
-          <w:color w:val="000000"/>
-          <w:sz w:val="16"/>
-          <w:szCs w:val="16"/>
-        </w:rPr>
-        <w:tab/>
-      </w:r>
-      <w:r>
-        <w:rPr>
-          <w:rFonts w:ascii="Times New Roman" w:hAnsi="Times New Roman"/>
-          <w:b/>
-          <w:color w:val="000000"/>
-          <w:sz w:val="16"/>
-          <w:szCs w:val="16"/>
-        </w:rPr>
-        <w:tab/>
-      </w:r>
-      <w:r>
-        <w:rPr>
-          <w:rFonts w:ascii="Times New Roman" w:hAnsi="Times New Roman"/>
-          <w:b/>
-          <w:color w:val="000000"/>
-          <w:sz w:val="16"/>
-          <w:szCs w:val="16"/>
-        </w:rPr>
-        <w:tab/>
-      </w:r>
-      <w:r>
-        <w:rPr>
-          <w:rFonts w:ascii="Times New Roman" w:hAnsi="Times New Roman"/>
-          <w:b/>
-          <w:color w:val="000000"/>
-          <w:sz w:val="16"/>
-          <w:szCs w:val="16"/>
-        </w:rPr>
-        <w:tab/>
-      </w:r>
-      <w:r>
-        <w:rPr>
-          <w:rFonts w:ascii="Times New Roman" w:hAnsi="Times New Roman"/>
-          <w:b/>
-          <w:color w:val="000000"/>
-          <w:sz w:val="16"/>
-          <w:szCs w:val="16"/>
-        </w:rPr>
-        <w:tab/>
-      </w:r>
-    </w:p>
-    <w:p>
-      <w:pPr>
-        <w:widowControl w:val="0"/>
-        <w:spacing w:after="0" w:line="240" w:lineRule="auto"/>
-        <w:rPr>
-          <w:rFonts w:ascii="Times New Roman" w:hAnsi="Times New Roman"/>
-          <w:b/>
-          <w:bCs/>
-          <w:color w:val="000000"/>
-        </w:rPr>
-      </w:pPr>
-      <w:r>
-        <w:rPr>
-          <w:rFonts w:ascii="Times New Roman" w:hAnsi="Times New Roman"/>
-          <w:b/>
-          <w:bCs/>
-          <w:color w:val="000000"/>
+        <w:pStyle w:val="Normal"/>
+        <w:widowControl w:val="0"/>
+        <w:spacing w:after="0" w:line="240" w:lineRule="auto"/>
+        <w:ind w:left="720" w:firstLine="720"/>
+        <w:rPr>
+          <w:rFonts w:ascii="Times New Roman" w:hAnsi="Times New Roman"/>
+          <w:color w:val="000000" w:themeColor="text1" w:themeTint="FF" w:themeShade="FF"/>
+        </w:rPr>
+      </w:pPr>
+    </w:p>
+    <w:p>
+      <w:pPr>
+        <w:widowControl w:val="0"/>
+        <w:spacing w:after="0" w:line="240" w:lineRule="auto"/>
+        <w:rPr>
+          <w:rFonts w:ascii="Times New Roman" w:hAnsi="Times New Roman"/>
+          <w:b w:val="1"/>
+          <w:bCs w:val="1"/>
+          <w:color w:val="000000" w:themeColor="text1" w:themeTint="FF" w:themeShade="FF"/>
+        </w:rPr>
+      </w:pPr>
+      <w:r>
+        <w:rPr>
+          <w:rFonts w:ascii="Times New Roman" w:hAnsi="Times New Roman"/>
+          <w:b w:val="1"/>
+          <w:bCs w:val="1"/>
+          <w:color w:val="000000" w:themeColor="text1" w:themeTint="FF" w:themeShade="FF"/>
         </w:rPr>
         <w:t>EDUCATION</w:t>
       </w:r>
       <w:r>
-        <w:rPr>
-          <w:rFonts w:ascii="Times New Roman" w:hAnsi="Times New Roman"/>
-          <w:b/>
-          <w:bCs/>
-          <w:color w:val="000000"/>
-        </w:rPr>
-        <w:tab/>
-      </w:r>
-    </w:p>
-    <w:p>
-      <w:pPr>
-        <w:widowControl w:val="0"/>
-        <w:spacing w:after="0" w:line="240" w:lineRule="auto"/>
-      </w:pPr>
-      <w:r>
-        <w:rPr>
-          <w:rFonts w:ascii="Times New Roman" w:hAnsi="Times New Roman"/>
-          <w:b/>
-          <w:bCs/>
-          <w:color w:val="000000"/>
-        </w:rPr>
-        <w:tab/>
-      </w:r>
-      <w:r>
-        <w:rPr>
-          <w:rFonts w:ascii="Times New Roman" w:hAnsi="Times New Roman"/>
-          <w:b/>
-          <w:bCs/>
-          <w:color w:val="000000"/>
-        </w:rPr>
-        <w:tab/>
-      </w:r>
-      <w:r>
-        <w:rPr>
-          <w:rFonts w:ascii="Times New Roman" w:hAnsi="Times New Roman"/>
-          <w:b/>
-          <w:bCs/>
-          <w:color w:val="000000"/>
-        </w:rPr>
-        <w:tab/>
-      </w:r>
-      <w:r>
-        <w:rPr>
-          <w:rFonts w:ascii="Times New Roman" w:hAnsi="Times New Roman"/>
-          <w:b/>
-          <w:bCs/>
-          <w:color w:val="000000"/>
-        </w:rPr>
-        <w:tab/>
-      </w:r>
-      <w:r>
-        <w:rPr>
-          <w:rFonts w:ascii="Times New Roman" w:hAnsi="Times New Roman"/>
-          <w:b/>
-          <w:bCs/>
-          <w:color w:val="000000"/>
-        </w:rPr>
-        <w:tab/>
-      </w:r>
-      <w:r>
-        <w:rPr>
-          <w:rFonts w:ascii="Times New Roman" w:hAnsi="Times New Roman"/>
-          <w:b/>
-          <w:bCs/>
-          <w:color w:val="000000"/>
-        </w:rPr>
-        <w:tab/>
-      </w:r>
-      <w:r>
-        <w:rPr>
-          <w:rFonts w:ascii="Times New Roman" w:hAnsi="Times New Roman"/>
-          <w:b/>
-          <w:bCs/>
-          <w:color w:val="000000"/>
-        </w:rPr>
-        <w:tab/>
-      </w:r>
+        <w:tab/>
+      </w:r>
+    </w:p>
+    <w:p>
+      <w:pPr>
+        <w:pStyle w:val="Normal"/>
+        <w:widowControl w:val="0"/>
+        <w:spacing w:after="0" w:line="240" w:lineRule="auto"/>
+        <w:rPr>
+          <w:rFonts w:ascii="Times New Roman" w:hAnsi="Times New Roman"/>
+          <w:b w:val="1"/>
+          <w:bCs w:val="1"/>
+          <w:color w:val="000000" w:themeColor="text1" w:themeTint="FF" w:themeShade="FF"/>
+        </w:rPr>
+      </w:pPr>
     </w:p>
     <w:p>
       <w:pPr>
@@ -1304,6 +1328,12 @@
           <w:color w:val="000000"/>
         </w:rPr>
         <w:tab/>
+      </w:r>
+      <w:r>
+        <w:rPr>
+          <w:rFonts w:ascii="Times New Roman" w:hAnsi="Times New Roman"/>
+          <w:color w:val="000000"/>
+        </w:rPr>
         <w:t>Major: Applied Computer Science</w:t>
       </w:r>
     </w:p>
@@ -1325,6 +1355,12 @@
           <w:color w:val="000000"/>
         </w:rPr>
         <w:tab/>
+      </w:r>
+      <w:r>
+        <w:rPr>
+          <w:rFonts w:ascii="Times New Roman" w:hAnsi="Times New Roman"/>
+          <w:color w:val="000000"/>
+        </w:rPr>
         <w:t xml:space="preserve">Minor: Information Assurance </w:t>
       </w:r>
     </w:p>
@@ -1363,6 +1399,12 @@
           <w:color w:val="000000"/>
         </w:rPr>
         <w:tab/>
+      </w:r>
+      <w:r>
+        <w:rPr>
+          <w:rFonts w:ascii="Times New Roman" w:hAnsi="Times New Roman"/>
+          <w:color w:val="000000"/>
+        </w:rPr>
         <w:t>Major: Computer Science</w:t>
       </w:r>
     </w:p>
@@ -1371,101 +1413,70 @@
         <w:widowControl w:val="0"/>
         <w:spacing w:after="0" w:line="240" w:lineRule="auto"/>
         <w:ind w:left="720" w:firstLine="720"/>
-      </w:pPr>
-      <w:r>
-        <w:rPr>
-          <w:rFonts w:ascii="Times New Roman" w:hAnsi="Times New Roman"/>
-          <w:color w:val="000000"/>
-        </w:rPr>
-        <w:t>Minor: Physics</w:t>
-      </w:r>
-    </w:p>
-    <w:p>
-      <w:pPr>
-        <w:widowControl w:val="0"/>
-        <w:spacing w:after="0" w:line="240" w:lineRule="auto"/>
-      </w:pPr>
-      <w:r>
-        <w:rPr>
-          <w:rFonts w:ascii="Times New Roman" w:hAnsi="Times New Roman"/>
-          <w:color w:val="000000"/>
-        </w:rPr>
-        <w:tab/>
-      </w:r>
-      <w:r>
-        <w:rPr>
-          <w:rFonts w:ascii="Times New Roman" w:hAnsi="Times New Roman"/>
-          <w:color w:val="000000"/>
-        </w:rPr>
-        <w:tab/>
-        <w:t xml:space="preserve">Third Year Standing </w:t>
-      </w:r>
-      <w:r>
-        <w:rPr>
-          <w:rFonts w:ascii="Times New Roman" w:hAnsi="Times New Roman"/>
-          <w:color w:val="000000"/>
-        </w:rPr>
-        <w:tab/>
-      </w:r>
-      <w:r>
-        <w:rPr>
-          <w:rFonts w:ascii="Times New Roman" w:hAnsi="Times New Roman"/>
-          <w:color w:val="000000"/>
-        </w:rPr>
-        <w:tab/>
-      </w:r>
-      <w:r>
-        <w:rPr>
-          <w:rFonts w:ascii="Times New Roman" w:hAnsi="Times New Roman"/>
-          <w:color w:val="000000"/>
-        </w:rPr>
-        <w:tab/>
-        <w:t xml:space="preserve">  </w:t>
-      </w:r>
-    </w:p>
-    <w:p>
-      <w:pPr>
-        <w:widowControl w:val="0"/>
-        <w:tabs>
-          <w:tab w:val="left" w:pos="2925"/>
-        </w:tabs>
-        <w:spacing w:after="0" w:line="240" w:lineRule="auto"/>
-      </w:pPr>
-      <w:r>
-        <w:rPr>
-          <w:rFonts w:ascii="Times New Roman" w:hAnsi="Times New Roman"/>
-          <w:color w:val="000000"/>
-          <w:sz w:val="16"/>
-          <w:szCs w:val="16"/>
-        </w:rPr>
-        <w:tab/>
-      </w:r>
-    </w:p>
-    <w:p>
-      <w:pPr>
-        <w:widowControl w:val="0"/>
-        <w:spacing w:after="0" w:line="240" w:lineRule="auto"/>
-        <w:rPr>
-          <w:rFonts w:ascii="Times New Roman" w:hAnsi="Times New Roman"/>
-          <w:b/>
-          <w:bCs/>
-          <w:color w:val="000000"/>
-        </w:rPr>
-      </w:pPr>
-      <w:r>
-        <w:rPr>
-          <w:rFonts w:ascii="Times New Roman" w:hAnsi="Times New Roman"/>
-          <w:b/>
-          <w:bCs/>
-          <w:color w:val="000000"/>
-        </w:rPr>
-        <w:t>ACADEMIC HONORS</w:t>
-      </w:r>
-    </w:p>
-    <w:p>
-      <w:pPr>
-        <w:widowControl w:val="0"/>
-        <w:spacing w:after="0" w:line="240" w:lineRule="auto"/>
+        <w:rPr>
+          <w:rFonts w:ascii="Times New Roman" w:hAnsi="Times New Roman"/>
+          <w:color w:val="000000" w:themeColor="text1" w:themeTint="FF" w:themeShade="FF"/>
+        </w:rPr>
+      </w:pPr>
+      <w:r>
+        <w:rPr>
+          <w:rFonts w:ascii="Times New Roman" w:hAnsi="Times New Roman"/>
+          <w:color w:val="000000" w:themeColor="text1" w:themeTint="FF" w:themeShade="FF"/>
+        </w:rPr>
+        <w:t>Minor: P</w:t>
+      </w:r>
+      <w:r>
+        <w:rPr>
+          <w:rFonts w:ascii="Times New Roman" w:hAnsi="Times New Roman"/>
+          <w:color w:val="000000" w:themeColor="text1" w:themeTint="FF" w:themeShade="FF"/>
+        </w:rPr>
+        <w:t>hysics</w:t>
+      </w:r>
+    </w:p>
+    <w:p>
+      <w:pPr>
+        <w:widowControl w:val="0"/>
+        <w:spacing w:after="0" w:line="240" w:lineRule="auto"/>
+        <w:rPr>
+          <w:rFonts w:ascii="Times New Roman" w:hAnsi="Times New Roman"/>
+          <w:b w:val="1"/>
+          <w:bCs w:val="1"/>
+          <w:color w:val="000000" w:themeColor="text1" w:themeTint="FF" w:themeShade="FF"/>
+        </w:rPr>
+      </w:pPr>
+    </w:p>
+    <w:p>
+      <w:pPr>
+        <w:widowControl w:val="0"/>
+        <w:spacing w:after="0" w:line="240" w:lineRule="auto"/>
+        <w:rPr>
+          <w:rFonts w:ascii="Times New Roman" w:hAnsi="Times New Roman"/>
+          <w:b w:val="1"/>
+          <w:bCs w:val="1"/>
+          <w:color w:val="000000" w:themeColor="text1" w:themeTint="FF" w:themeShade="FF"/>
+        </w:rPr>
+      </w:pPr>
+      <w:r>
+        <w:rPr>
+          <w:rFonts w:ascii="Times New Roman" w:hAnsi="Times New Roman"/>
+          <w:b w:val="1"/>
+          <w:bCs w:val="1"/>
+          <w:color w:val="000000" w:themeColor="text1" w:themeTint="FF" w:themeShade="FF"/>
+        </w:rPr>
+        <w:t>ACCREDITATIONS</w:t>
+      </w:r>
+    </w:p>
+    <w:p>
+      <w:pPr>
+        <w:pStyle w:val="Normal"/>
+        <w:widowControl w:val="0"/>
+        <w:spacing w:after="0" w:line="240" w:lineRule="auto"/>
+        <w:rPr>
+          <w:rFonts w:ascii="Times New Roman" w:hAnsi="Times New Roman"/>
+          <w:b w:val="1"/>
+          <w:bCs w:val="1"/>
+          <w:color w:val="000000" w:themeColor="text1" w:themeTint="FF" w:themeShade="FF"/>
+        </w:rPr>
       </w:pPr>
     </w:p>
     <w:p>
@@ -1521,6 +1532,12 @@
           <w:color w:val="000000"/>
         </w:rPr>
         <w:tab/>
+      </w:r>
+      <w:r>
+        <w:rPr>
+          <w:rFonts w:ascii="Times New Roman" w:hAnsi="Times New Roman"/>
+          <w:color w:val="000000"/>
+        </w:rPr>
         <w:t>An award given to the student with the highest grade in the database class, COSC341</w:t>
       </w:r>
     </w:p>
@@ -1549,36 +1566,110 @@
           <w:numId w:val="9"/>
         </w:numPr>
         <w:spacing w:after="0" w:line="240" w:lineRule="auto"/>
-      </w:pPr>
-      <w:r>
-        <w:rPr>
-          <w:rFonts w:ascii="Times New Roman" w:hAnsi="Times New Roman"/>
-          <w:color w:val="000000"/>
+        <w:ind/>
+        <w:rPr>
+          <w:rFonts w:ascii="Times New Roman" w:hAnsi="Times New Roman"/>
+          <w:color w:val="000000" w:themeColor="text1" w:themeTint="FF" w:themeShade="FF"/>
+        </w:rPr>
+      </w:pPr>
+      <w:r>
+        <w:rPr>
+          <w:rFonts w:ascii="Times New Roman" w:hAnsi="Times New Roman"/>
+          <w:color w:val="000000" w:themeColor="text1" w:themeTint="FF" w:themeShade="FF"/>
         </w:rPr>
         <w:t>Member of Computer Science House at RIT</w:t>
       </w:r>
     </w:p>
     <w:p>
       <w:pPr>
-        <w:widowControl w:val="0"/>
-        <w:spacing w:after="0" w:line="240" w:lineRule="auto"/>
-        <w:ind w:left="1080"/>
-      </w:pPr>
-    </w:p>
-    <w:p>
-      <w:pPr>
-        <w:widowControl w:val="0"/>
-        <w:spacing w:after="0" w:line="240" w:lineRule="auto"/>
-      </w:pPr>
-      <w:r>
-        <w:rPr>
-          <w:rFonts w:ascii="Times New Roman" w:hAnsi="Times New Roman"/>
-          <w:b/>
-          <w:bCs/>
-          <w:color w:val="000000"/>
+        <w:pStyle w:val="Normal"/>
+        <w:widowControl w:val="0"/>
+        <w:numPr>
+          <w:ilvl w:val="0"/>
+          <w:numId w:val="9"/>
+        </w:numPr>
+        <w:spacing w:after="0" w:line="240" w:lineRule="auto"/>
+        <w:rPr>
+          <w:rFonts w:ascii="Times New Roman" w:hAnsi="Times New Roman"/>
+          <w:color w:val="000000" w:themeColor="text1" w:themeTint="FF" w:themeShade="FF"/>
+        </w:rPr>
+      </w:pPr>
+      <w:r>
+        <w:rPr>
+          <w:rFonts w:ascii="Times New Roman" w:hAnsi="Times New Roman"/>
+          <w:color w:val="000000" w:themeColor="text1" w:themeTint="FF" w:themeShade="FF"/>
+        </w:rPr>
+        <w:t>Held Secret Security Clearance</w:t>
+      </w:r>
+    </w:p>
+    <w:p>
+      <w:pPr>
+        <w:pStyle w:val="Normal"/>
+        <w:widowControl w:val="0"/>
+        <w:numPr>
+          <w:ilvl w:val="0"/>
+          <w:numId w:val="9"/>
+        </w:numPr>
+        <w:spacing w:after="0" w:line="240" w:lineRule="auto"/>
+        <w:rPr>
+          <w:rFonts w:ascii="Times New Roman" w:hAnsi="Times New Roman"/>
+          <w:color w:val="000000" w:themeColor="text1" w:themeTint="FF" w:themeShade="FF"/>
+        </w:rPr>
+      </w:pPr>
+      <w:r>
+        <w:rPr>
+          <w:rFonts w:ascii="Times New Roman" w:hAnsi="Times New Roman"/>
+          <w:color w:val="000000" w:themeColor="text1" w:themeTint="FF" w:themeShade="FF"/>
+        </w:rPr>
+        <w:t>Held CompTIA Security+</w:t>
+      </w:r>
+      <w:r>
+        <w:rPr>
+          <w:rFonts w:ascii="Times New Roman" w:hAnsi="Times New Roman"/>
+          <w:color w:val="000000" w:themeColor="text1" w:themeTint="FF" w:themeShade="FF"/>
+        </w:rPr>
+        <w:t xml:space="preserve"> Certification</w:t>
+      </w:r>
+    </w:p>
+    <w:p>
+      <w:pPr>
+        <w:pStyle w:val="Normal"/>
+        <w:widowControl w:val="0"/>
+        <w:spacing w:after="0" w:line="240" w:lineRule="auto"/>
+        <w:ind w:left="0"/>
+        <w:rPr>
+          <w:rFonts w:ascii="Times New Roman" w:hAnsi="Times New Roman"/>
+          <w:color w:val="000000" w:themeColor="text1" w:themeTint="FF" w:themeShade="FF"/>
+        </w:rPr>
+      </w:pPr>
+    </w:p>
+    <w:p>
+      <w:pPr>
+        <w:widowControl w:val="0"/>
+        <w:spacing w:after="0" w:line="240" w:lineRule="auto"/>
+      </w:pPr>
+      <w:r>
+        <w:rPr>
+          <w:rFonts w:ascii="Times New Roman" w:hAnsi="Times New Roman"/>
+          <w:b w:val="1"/>
+          <w:bCs w:val="1"/>
+          <w:color w:val="000000" w:themeColor="text1" w:themeTint="FF" w:themeShade="FF"/>
         </w:rPr>
         <w:t>COMPUTING EXPERIENCE</w:t>
       </w:r>
+    </w:p>
+    <w:p>
+      <w:pPr>
+        <w:pStyle w:val="Normal"/>
+        <w:widowControl w:val="0"/>
+        <w:spacing w:after="0" w:line="240" w:lineRule="auto"/>
+        <w:rPr>
+          <w:rFonts w:ascii="Times New Roman" w:hAnsi="Times New Roman"/>
+          <w:b w:val="1"/>
+          <w:bCs w:val="1"/>
+          <w:color w:val="000000" w:themeColor="text1" w:themeTint="FF" w:themeShade="FF"/>
+        </w:rPr>
+      </w:pPr>
     </w:p>
     <w:p>
       <w:pPr>
@@ -1615,6 +1706,12 @@
           <w:color w:val="000000"/>
         </w:rPr>
         <w:tab/>
+      </w:r>
+      <w:r>
+        <w:rPr>
+          <w:rFonts w:ascii="Times New Roman" w:hAnsi="Times New Roman"/>
+          <w:color w:val="000000"/>
+        </w:rPr>
         <w:t>VIM</w:t>
       </w:r>
       <w:r>
@@ -1630,6 +1727,12 @@
           <w:color w:val="000000"/>
         </w:rPr>
         <w:tab/>
+      </w:r>
+      <w:r>
+        <w:rPr>
+          <w:rFonts w:ascii="Times New Roman" w:hAnsi="Times New Roman"/>
+          <w:color w:val="000000"/>
+        </w:rPr>
         <w:t>Eclipse</w:t>
       </w:r>
       <w:r>
@@ -1645,6 +1748,12 @@
           <w:color w:val="000000"/>
         </w:rPr>
         <w:tab/>
+      </w:r>
+      <w:r>
+        <w:rPr>
+          <w:rFonts w:ascii="Times New Roman" w:hAnsi="Times New Roman"/>
+          <w:color w:val="000000"/>
+        </w:rPr>
         <w:t>Visual Studio</w:t>
       </w:r>
       <w:r>
@@ -1681,6 +1790,12 @@
           <w:color w:val="000000"/>
         </w:rPr>
         <w:tab/>
+      </w:r>
+      <w:r>
+        <w:rPr>
+          <w:rFonts w:ascii="Times New Roman" w:hAnsi="Times New Roman"/>
+          <w:color w:val="000000"/>
+        </w:rPr>
         <w:t>TFS</w:t>
       </w:r>
       <w:r>
@@ -1696,6 +1811,12 @@
           <w:color w:val="000000"/>
         </w:rPr>
         <w:tab/>
+      </w:r>
+      <w:r>
+        <w:rPr>
+          <w:rFonts w:ascii="Times New Roman" w:hAnsi="Times New Roman"/>
+          <w:color w:val="000000"/>
+        </w:rPr>
         <w:t>SVN</w:t>
       </w:r>
     </w:p>
@@ -1741,6 +1862,12 @@
           <w:color w:val="000000"/>
         </w:rPr>
         <w:tab/>
+      </w:r>
+      <w:r>
+        <w:rPr>
+          <w:rFonts w:ascii="Times New Roman" w:hAnsi="Times New Roman"/>
+          <w:color w:val="000000"/>
+        </w:rPr>
         <w:t>Team City</w:t>
       </w:r>
     </w:p>
@@ -1832,6 +1959,12 @@
           <w:color w:val="000000"/>
         </w:rPr>
         <w:tab/>
+      </w:r>
+      <w:r>
+        <w:rPr>
+          <w:rFonts w:ascii="Times New Roman" w:hAnsi="Times New Roman"/>
+          <w:color w:val="000000"/>
+        </w:rPr>
         <w:t>C#</w:t>
       </w:r>
       <w:r>
@@ -1840,6 +1973,12 @@
           <w:color w:val="000000"/>
         </w:rPr>
         <w:tab/>
+      </w:r>
+      <w:r>
+        <w:rPr>
+          <w:rFonts w:ascii="Times New Roman" w:hAnsi="Times New Roman"/>
+          <w:color w:val="000000"/>
+        </w:rPr>
         <w:t xml:space="preserve"> </w:t>
       </w:r>
       <w:r>
@@ -1848,6 +1987,12 @@
           <w:color w:val="000000"/>
         </w:rPr>
         <w:tab/>
+      </w:r>
+      <w:r>
+        <w:rPr>
+          <w:rFonts w:ascii="Times New Roman" w:hAnsi="Times New Roman"/>
+          <w:color w:val="000000"/>
+        </w:rPr>
         <w:t>Java</w:t>
       </w:r>
       <w:r>
@@ -1863,6 +2008,12 @@
           <w:color w:val="000000"/>
         </w:rPr>
         <w:tab/>
+      </w:r>
+      <w:r>
+        <w:rPr>
+          <w:rFonts w:ascii="Times New Roman" w:hAnsi="Times New Roman"/>
+          <w:color w:val="000000"/>
+        </w:rPr>
         <w:t>VBA</w:t>
       </w:r>
       <w:r>
@@ -1906,6 +2057,12 @@
           <w:color w:val="000000"/>
         </w:rPr>
         <w:tab/>
+      </w:r>
+      <w:r>
+        <w:rPr>
+          <w:rFonts w:ascii="Times New Roman" w:hAnsi="Times New Roman"/>
+          <w:color w:val="000000"/>
+        </w:rPr>
         <w:t>COBOL</w:t>
       </w:r>
       <w:r>
@@ -1914,6 +2071,12 @@
           <w:color w:val="000000"/>
         </w:rPr>
         <w:tab/>
+      </w:r>
+      <w:r>
+        <w:rPr>
+          <w:rFonts w:ascii="Times New Roman" w:hAnsi="Times New Roman"/>
+          <w:color w:val="000000"/>
+        </w:rPr>
         <w:t>TSQL</w:t>
       </w:r>
       <w:r>
@@ -1964,6 +2127,12 @@
           <w:color w:val="000000"/>
         </w:rPr>
         <w:tab/>
+      </w:r>
+      <w:r>
+        <w:rPr>
+          <w:rFonts w:ascii="Times New Roman" w:hAnsi="Times New Roman"/>
+          <w:color w:val="000000"/>
+        </w:rPr>
         <w:t>Apex</w:t>
       </w:r>
       <w:r>
@@ -1979,6 +2148,12 @@
           <w:color w:val="000000"/>
         </w:rPr>
         <w:tab/>
+      </w:r>
+      <w:r>
+        <w:rPr>
+          <w:rFonts w:ascii="Times New Roman" w:hAnsi="Times New Roman"/>
+          <w:color w:val="000000"/>
+        </w:rPr>
         <w:t>TypeScript</w:t>
       </w:r>
     </w:p>
@@ -2017,6 +2192,12 @@
           <w:color w:val="000000"/>
         </w:rPr>
         <w:tab/>
+      </w:r>
+      <w:r>
+        <w:rPr>
+          <w:rFonts w:ascii="Times New Roman" w:hAnsi="Times New Roman"/>
+          <w:color w:val="000000"/>
+        </w:rPr>
         <w:t>HTML</w:t>
       </w:r>
       <w:r>
@@ -2032,6 +2213,12 @@
           <w:color w:val="000000"/>
         </w:rPr>
         <w:tab/>
+      </w:r>
+      <w:r>
+        <w:rPr>
+          <w:rFonts w:ascii="Times New Roman" w:hAnsi="Times New Roman"/>
+          <w:color w:val="000000"/>
+        </w:rPr>
         <w:t>CSS</w:t>
       </w:r>
       <w:r>
@@ -2047,6 +2234,12 @@
           <w:color w:val="000000"/>
         </w:rPr>
         <w:tab/>
+      </w:r>
+      <w:r>
+        <w:rPr>
+          <w:rFonts w:ascii="Times New Roman" w:hAnsi="Times New Roman"/>
+          <w:color w:val="000000"/>
+        </w:rPr>
         <w:t>Spring MVC</w:t>
       </w:r>
       <w:r>
@@ -2062,6 +2255,12 @@
           <w:color w:val="000000"/>
         </w:rPr>
         <w:tab/>
+      </w:r>
+      <w:r>
+        <w:rPr>
+          <w:rFonts w:ascii="Times New Roman" w:hAnsi="Times New Roman"/>
+          <w:color w:val="000000"/>
+        </w:rPr>
         <w:t>jQuery</w:t>
       </w:r>
     </w:p>
@@ -2083,6 +2282,12 @@
           <w:color w:val="000000"/>
         </w:rPr>
         <w:tab/>
+      </w:r>
+      <w:r>
+        <w:rPr>
+          <w:rFonts w:ascii="Times New Roman" w:hAnsi="Times New Roman"/>
+          <w:color w:val="000000"/>
+        </w:rPr>
         <w:t>VB.NET</w:t>
       </w:r>
       <w:r>
@@ -2091,6 +2296,12 @@
           <w:color w:val="000000"/>
         </w:rPr>
         <w:tab/>
+      </w:r>
+      <w:r>
+        <w:rPr>
+          <w:rFonts w:ascii="Times New Roman" w:hAnsi="Times New Roman"/>
+          <w:color w:val="000000"/>
+        </w:rPr>
         <w:t>SharePoint</w:t>
       </w:r>
       <w:r>
@@ -2099,6 +2310,12 @@
           <w:color w:val="000000"/>
         </w:rPr>
         <w:tab/>
+      </w:r>
+      <w:r>
+        <w:rPr>
+          <w:rFonts w:ascii="Times New Roman" w:hAnsi="Times New Roman"/>
+          <w:color w:val="000000"/>
+        </w:rPr>
         <w:t>JSP and Servlets</w:t>
       </w:r>
       <w:r>
@@ -2107,6 +2324,12 @@
           <w:color w:val="000000"/>
         </w:rPr>
         <w:tab/>
+      </w:r>
+      <w:r>
+        <w:rPr>
+          <w:rFonts w:ascii="Times New Roman" w:hAnsi="Times New Roman"/>
+          <w:color w:val="000000"/>
+        </w:rPr>
         <w:t>Salesforce</w:t>
       </w:r>
     </w:p>
@@ -2128,6 +2351,12 @@
           <w:color w:val="000000"/>
         </w:rPr>
         <w:tab/>
+      </w:r>
+      <w:r>
+        <w:rPr>
+          <w:rFonts w:ascii="Times New Roman" w:hAnsi="Times New Roman"/>
+          <w:color w:val="000000"/>
+        </w:rPr>
         <w:t>Angular</w:t>
       </w:r>
       <w:r>
@@ -2136,6 +2365,12 @@
           <w:color w:val="000000"/>
         </w:rPr>
         <w:tab/>
+      </w:r>
+      <w:r>
+        <w:rPr>
+          <w:rFonts w:ascii="Times New Roman" w:hAnsi="Times New Roman"/>
+          <w:color w:val="000000"/>
+        </w:rPr>
         <w:t>Silverlight</w:t>
       </w:r>
       <w:r>
@@ -2144,6 +2379,12 @@
           <w:color w:val="000000"/>
         </w:rPr>
         <w:tab/>
+      </w:r>
+      <w:r>
+        <w:rPr>
+          <w:rFonts w:ascii="Times New Roman" w:hAnsi="Times New Roman"/>
+          <w:color w:val="000000"/>
+        </w:rPr>
         <w:t>Bootstrap</w:t>
       </w:r>
       <w:r>
@@ -2159,6 +2400,12 @@
           <w:color w:val="000000"/>
         </w:rPr>
         <w:tab/>
+      </w:r>
+      <w:r>
+        <w:rPr>
+          <w:rFonts w:ascii="Times New Roman" w:hAnsi="Times New Roman"/>
+          <w:color w:val="000000"/>
+        </w:rPr>
         <w:t>ASP.NET Core</w:t>
       </w:r>
     </w:p>
@@ -2185,6 +2432,8 @@
       </w:r>
       <w:r>
         <w:tab/>
+      </w:r>
+      <w:r>
         <w:t>.NET</w:t>
       </w:r>
       <w:r>
@@ -2192,6 +2441,8 @@
       </w:r>
       <w:r>
         <w:tab/>
+      </w:r>
+      <w:r>
         <w:t>Spring</w:t>
       </w:r>
       <w:r>
@@ -2199,6 +2450,8 @@
       </w:r>
       <w:r>
         <w:tab/>
+      </w:r>
+      <w:r>
         <w:t>Hibernate</w:t>
       </w:r>
       <w:r>
@@ -2237,10 +2490,14 @@
       </w:r>
       <w:r>
         <w:tab/>
+      </w:r>
+      <w:r>
         <w:t>Ubuntu</w:t>
       </w:r>
       <w:r>
         <w:tab/>
+      </w:r>
+      <w:r>
         <w:t xml:space="preserve"> </w:t>
       </w:r>
       <w:r>
@@ -2262,12 +2519,14 @@
         <w:tab/>
       </w:r>
       <w:r>
+        <w:rPr/>
         <w:t xml:space="preserve"> </w:t>
       </w:r>
       <w:r>
         <w:tab/>
       </w:r>
       <w:r>
+        <w:rPr/>
         <w:t>Ubuntu Server</w:t>
       </w:r>
       <w:r>
@@ -2277,46 +2536,13 @@
         <w:tab/>
       </w:r>
       <w:r>
+        <w:rPr/>
         <w:t>Windows Server</w:t>
-      </w:r>
-    </w:p>
-    <w:p>
-      <w:pPr>
-        <w:widowControl w:val="0"/>
-        <w:spacing w:after="0" w:line="240" w:lineRule="auto"/>
-        <w:ind w:left="291"/>
-        <w:rPr>
-          <w:rFonts w:ascii="Times New Roman" w:hAnsi="Times New Roman"/>
-          <w:color w:val="000000"/>
-        </w:rPr>
-      </w:pPr>
-    </w:p>
-    <w:p>
-      <w:pPr>
-        <w:widowControl w:val="0"/>
-        <w:spacing w:after="0" w:line="240" w:lineRule="auto"/>
-        <w:rPr>
-          <w:rFonts w:ascii="Times New Roman" w:hAnsi="Times New Roman"/>
-          <w:color w:val="000000"/>
-        </w:rPr>
-      </w:pPr>
-    </w:p>
-    <w:p>
-      <w:pPr>
-        <w:widowControl w:val="0"/>
-        <w:spacing w:after="0" w:line="240" w:lineRule="auto"/>
-      </w:pPr>
-      <w:r>
-        <w:rPr>
-          <w:rFonts w:ascii="Times New Roman" w:hAnsi="Times New Roman"/>
-          <w:color w:val="000000"/>
-        </w:rPr>
-        <w:t>References Available on Request</w:t>
       </w:r>
     </w:p>
     <w:sectPr>
       <w:type w:val="continuous"/>
-      <w:pgSz w:w="12240" w:h="15840"/>
+      <w:pgSz w:w="12240" w:h="15840" w:orient="portrait"/>
       <w:pgMar w:top="1080" w:right="1080" w:bottom="1080" w:left="1080" w:header="720" w:footer="720" w:gutter="0"/>
       <w:cols w:space="720"/>
       <w:formProt w:val="0"/>
@@ -3162,7 +3388,7 @@
         <w:ind w:left="1080" w:hanging="360"/>
       </w:pPr>
       <w:rPr>
-        <w:rFonts w:ascii="Symbol" w:hAnsi="Symbol" w:hint="default"/>
+        <w:rFonts w:hint="default" w:ascii="Symbol" w:hAnsi="Symbol"/>
       </w:rPr>
     </w:lvl>
     <w:lvl w:ilvl="1" w:tplc="04090003" w:tentative="1">
@@ -3174,7 +3400,7 @@
         <w:ind w:left="1800" w:hanging="360"/>
       </w:pPr>
       <w:rPr>
-        <w:rFonts w:ascii="Courier New" w:hAnsi="Courier New" w:hint="default"/>
+        <w:rFonts w:hint="default" w:ascii="Courier New" w:hAnsi="Courier New"/>
       </w:rPr>
     </w:lvl>
     <w:lvl w:ilvl="2" w:tplc="04090005" w:tentative="1">
@@ -3186,7 +3412,7 @@
         <w:ind w:left="2520" w:hanging="360"/>
       </w:pPr>
       <w:rPr>
-        <w:rFonts w:ascii="Wingdings" w:hAnsi="Wingdings" w:hint="default"/>
+        <w:rFonts w:hint="default" w:ascii="Wingdings" w:hAnsi="Wingdings"/>
       </w:rPr>
     </w:lvl>
     <w:lvl w:ilvl="3" w:tplc="04090001" w:tentative="1">
@@ -3198,7 +3424,7 @@
         <w:ind w:left="3240" w:hanging="360"/>
       </w:pPr>
       <w:rPr>
-        <w:rFonts w:ascii="Symbol" w:hAnsi="Symbol" w:hint="default"/>
+        <w:rFonts w:hint="default" w:ascii="Symbol" w:hAnsi="Symbol"/>
       </w:rPr>
     </w:lvl>
     <w:lvl w:ilvl="4" w:tplc="04090003" w:tentative="1">
@@ -3210,7 +3436,7 @@
         <w:ind w:left="3960" w:hanging="360"/>
       </w:pPr>
       <w:rPr>
-        <w:rFonts w:ascii="Courier New" w:hAnsi="Courier New" w:hint="default"/>
+        <w:rFonts w:hint="default" w:ascii="Courier New" w:hAnsi="Courier New"/>
       </w:rPr>
     </w:lvl>
     <w:lvl w:ilvl="5" w:tplc="04090005" w:tentative="1">
@@ -3222,7 +3448,7 @@
         <w:ind w:left="4680" w:hanging="360"/>
       </w:pPr>
       <w:rPr>
-        <w:rFonts w:ascii="Wingdings" w:hAnsi="Wingdings" w:hint="default"/>
+        <w:rFonts w:hint="default" w:ascii="Wingdings" w:hAnsi="Wingdings"/>
       </w:rPr>
     </w:lvl>
     <w:lvl w:ilvl="6" w:tplc="04090001" w:tentative="1">
@@ -3234,7 +3460,7 @@
         <w:ind w:left="5400" w:hanging="360"/>
       </w:pPr>
       <w:rPr>
-        <w:rFonts w:ascii="Symbol" w:hAnsi="Symbol" w:hint="default"/>
+        <w:rFonts w:hint="default" w:ascii="Symbol" w:hAnsi="Symbol"/>
       </w:rPr>
     </w:lvl>
     <w:lvl w:ilvl="7" w:tplc="04090003" w:tentative="1">
@@ -3246,7 +3472,7 @@
         <w:ind w:left="6120" w:hanging="360"/>
       </w:pPr>
       <w:rPr>
-        <w:rFonts w:ascii="Courier New" w:hAnsi="Courier New" w:hint="default"/>
+        <w:rFonts w:hint="default" w:ascii="Courier New" w:hAnsi="Courier New"/>
       </w:rPr>
     </w:lvl>
     <w:lvl w:ilvl="8" w:tplc="04090005" w:tentative="1">
@@ -3258,7 +3484,7 @@
         <w:ind w:left="6840" w:hanging="360"/>
       </w:pPr>
       <w:rPr>
-        <w:rFonts w:ascii="Wingdings" w:hAnsi="Wingdings" w:hint="default"/>
+        <w:rFonts w:hint="default" w:ascii="Wingdings" w:hAnsi="Wingdings"/>
       </w:rPr>
     </w:lvl>
   </w:abstractNum>
@@ -3275,7 +3501,7 @@
         <w:ind w:left="1080" w:hanging="360"/>
       </w:pPr>
       <w:rPr>
-        <w:rFonts w:ascii="Symbol" w:hAnsi="Symbol" w:hint="default"/>
+        <w:rFonts w:hint="default" w:ascii="Symbol" w:hAnsi="Symbol"/>
       </w:rPr>
     </w:lvl>
     <w:lvl w:ilvl="1" w:tplc="04090003" w:tentative="1">
@@ -3287,7 +3513,7 @@
         <w:ind w:left="1800" w:hanging="360"/>
       </w:pPr>
       <w:rPr>
-        <w:rFonts w:ascii="Courier New" w:hAnsi="Courier New" w:hint="default"/>
+        <w:rFonts w:hint="default" w:ascii="Courier New" w:hAnsi="Courier New"/>
       </w:rPr>
     </w:lvl>
     <w:lvl w:ilvl="2" w:tplc="04090005" w:tentative="1">
@@ -3299,7 +3525,7 @@
         <w:ind w:left="2520" w:hanging="360"/>
       </w:pPr>
       <w:rPr>
-        <w:rFonts w:ascii="Wingdings" w:hAnsi="Wingdings" w:hint="default"/>
+        <w:rFonts w:hint="default" w:ascii="Wingdings" w:hAnsi="Wingdings"/>
       </w:rPr>
     </w:lvl>
     <w:lvl w:ilvl="3" w:tplc="04090001" w:tentative="1">
@@ -3311,7 +3537,7 @@
         <w:ind w:left="3240" w:hanging="360"/>
       </w:pPr>
       <w:rPr>
-        <w:rFonts w:ascii="Symbol" w:hAnsi="Symbol" w:hint="default"/>
+        <w:rFonts w:hint="default" w:ascii="Symbol" w:hAnsi="Symbol"/>
       </w:rPr>
     </w:lvl>
     <w:lvl w:ilvl="4" w:tplc="04090003" w:tentative="1">
@@ -3323,7 +3549,7 @@
         <w:ind w:left="3960" w:hanging="360"/>
       </w:pPr>
       <w:rPr>
-        <w:rFonts w:ascii="Courier New" w:hAnsi="Courier New" w:hint="default"/>
+        <w:rFonts w:hint="default" w:ascii="Courier New" w:hAnsi="Courier New"/>
       </w:rPr>
     </w:lvl>
     <w:lvl w:ilvl="5" w:tplc="04090005" w:tentative="1">
@@ -3335,7 +3561,7 @@
         <w:ind w:left="4680" w:hanging="360"/>
       </w:pPr>
       <w:rPr>
-        <w:rFonts w:ascii="Wingdings" w:hAnsi="Wingdings" w:hint="default"/>
+        <w:rFonts w:hint="default" w:ascii="Wingdings" w:hAnsi="Wingdings"/>
       </w:rPr>
     </w:lvl>
     <w:lvl w:ilvl="6" w:tplc="04090001" w:tentative="1">
@@ -3347,7 +3573,7 @@
         <w:ind w:left="5400" w:hanging="360"/>
       </w:pPr>
       <w:rPr>
-        <w:rFonts w:ascii="Symbol" w:hAnsi="Symbol" w:hint="default"/>
+        <w:rFonts w:hint="default" w:ascii="Symbol" w:hAnsi="Symbol"/>
       </w:rPr>
     </w:lvl>
     <w:lvl w:ilvl="7" w:tplc="04090003" w:tentative="1">
@@ -3359,7 +3585,7 @@
         <w:ind w:left="6120" w:hanging="360"/>
       </w:pPr>
       <w:rPr>
-        <w:rFonts w:ascii="Courier New" w:hAnsi="Courier New" w:hint="default"/>
+        <w:rFonts w:hint="default" w:ascii="Courier New" w:hAnsi="Courier New"/>
       </w:rPr>
     </w:lvl>
     <w:lvl w:ilvl="8" w:tplc="04090005" w:tentative="1">
@@ -3371,7 +3597,7 @@
         <w:ind w:left="6840" w:hanging="360"/>
       </w:pPr>
       <w:rPr>
-        <w:rFonts w:ascii="Wingdings" w:hAnsi="Wingdings" w:hint="default"/>
+        <w:rFonts w:hint="default" w:ascii="Wingdings" w:hAnsi="Wingdings"/>
       </w:rPr>
     </w:lvl>
   </w:abstractNum>
@@ -3388,7 +3614,7 @@
         <w:ind w:left="1080" w:hanging="360"/>
       </w:pPr>
       <w:rPr>
-        <w:rFonts w:ascii="Symbol" w:hAnsi="Symbol" w:hint="default"/>
+        <w:rFonts w:hint="default" w:ascii="Symbol" w:hAnsi="Symbol"/>
       </w:rPr>
     </w:lvl>
     <w:lvl w:ilvl="1" w:tplc="04090003" w:tentative="1">
@@ -3400,7 +3626,7 @@
         <w:ind w:left="1800" w:hanging="360"/>
       </w:pPr>
       <w:rPr>
-        <w:rFonts w:ascii="Courier New" w:hAnsi="Courier New" w:hint="default"/>
+        <w:rFonts w:hint="default" w:ascii="Courier New" w:hAnsi="Courier New"/>
       </w:rPr>
     </w:lvl>
     <w:lvl w:ilvl="2" w:tplc="04090005" w:tentative="1">
@@ -3412,7 +3638,7 @@
         <w:ind w:left="2520" w:hanging="360"/>
       </w:pPr>
       <w:rPr>
-        <w:rFonts w:ascii="Wingdings" w:hAnsi="Wingdings" w:hint="default"/>
+        <w:rFonts w:hint="default" w:ascii="Wingdings" w:hAnsi="Wingdings"/>
       </w:rPr>
     </w:lvl>
     <w:lvl w:ilvl="3" w:tplc="04090001" w:tentative="1">
@@ -3424,7 +3650,7 @@
         <w:ind w:left="3240" w:hanging="360"/>
       </w:pPr>
       <w:rPr>
-        <w:rFonts w:ascii="Symbol" w:hAnsi="Symbol" w:hint="default"/>
+        <w:rFonts w:hint="default" w:ascii="Symbol" w:hAnsi="Symbol"/>
       </w:rPr>
     </w:lvl>
     <w:lvl w:ilvl="4" w:tplc="04090003" w:tentative="1">
@@ -3436,7 +3662,7 @@
         <w:ind w:left="3960" w:hanging="360"/>
       </w:pPr>
       <w:rPr>
-        <w:rFonts w:ascii="Courier New" w:hAnsi="Courier New" w:hint="default"/>
+        <w:rFonts w:hint="default" w:ascii="Courier New" w:hAnsi="Courier New"/>
       </w:rPr>
     </w:lvl>
     <w:lvl w:ilvl="5" w:tplc="04090005" w:tentative="1">
@@ -3448,7 +3674,7 @@
         <w:ind w:left="4680" w:hanging="360"/>
       </w:pPr>
       <w:rPr>
-        <w:rFonts w:ascii="Wingdings" w:hAnsi="Wingdings" w:hint="default"/>
+        <w:rFonts w:hint="default" w:ascii="Wingdings" w:hAnsi="Wingdings"/>
       </w:rPr>
     </w:lvl>
     <w:lvl w:ilvl="6" w:tplc="04090001" w:tentative="1">
@@ -3460,7 +3686,7 @@
         <w:ind w:left="5400" w:hanging="360"/>
       </w:pPr>
       <w:rPr>
-        <w:rFonts w:ascii="Symbol" w:hAnsi="Symbol" w:hint="default"/>
+        <w:rFonts w:hint="default" w:ascii="Symbol" w:hAnsi="Symbol"/>
       </w:rPr>
     </w:lvl>
     <w:lvl w:ilvl="7" w:tplc="04090003" w:tentative="1">
@@ -3472,7 +3698,7 @@
         <w:ind w:left="6120" w:hanging="360"/>
       </w:pPr>
       <w:rPr>
-        <w:rFonts w:ascii="Courier New" w:hAnsi="Courier New" w:hint="default"/>
+        <w:rFonts w:hint="default" w:ascii="Courier New" w:hAnsi="Courier New"/>
       </w:rPr>
     </w:lvl>
     <w:lvl w:ilvl="8" w:tplc="04090005" w:tentative="1">
@@ -3484,7 +3710,7 @@
         <w:ind w:left="6840" w:hanging="360"/>
       </w:pPr>
       <w:rPr>
-        <w:rFonts w:ascii="Wingdings" w:hAnsi="Wingdings" w:hint="default"/>
+        <w:rFonts w:hint="default" w:ascii="Wingdings" w:hAnsi="Wingdings"/>
       </w:rPr>
     </w:lvl>
   </w:abstractNum>
@@ -3522,11 +3748,11 @@
 </file>
 
 <file path=word/styles.xml><?xml version="1.0" encoding="utf-8"?>
-<w:styles xmlns:mc="http://schemas.openxmlformats.org/markup-compatibility/2006" xmlns:r="http://schemas.openxmlformats.org/officeDocument/2006/relationships" xmlns:w="http://schemas.openxmlformats.org/wordprocessingml/2006/main" xmlns:w14="http://schemas.microsoft.com/office/word/2010/wordml" xmlns:w15="http://schemas.microsoft.com/office/word/2012/wordml" xmlns:w16cex="http://schemas.microsoft.com/office/word/2018/wordml/cex" xmlns:w16cid="http://schemas.microsoft.com/office/word/2016/wordml/cid" xmlns:w16="http://schemas.microsoft.com/office/word/2018/wordml" xmlns:w16sdtdh="http://schemas.microsoft.com/office/word/2020/wordml/sdtdatahash" xmlns:w16se="http://schemas.microsoft.com/office/word/2015/wordml/symex" mc:Ignorable="w14 w15 w16se w16cid w16 w16cex w16sdtdh">
+<w:styles xmlns:wp14="http://schemas.microsoft.com/office/word/2010/wordprocessingDrawing" xmlns:mc="http://schemas.openxmlformats.org/markup-compatibility/2006" xmlns:r="http://schemas.openxmlformats.org/officeDocument/2006/relationships" xmlns:w="http://schemas.openxmlformats.org/wordprocessingml/2006/main" xmlns:w14="http://schemas.microsoft.com/office/word/2010/wordml" xmlns:w15="http://schemas.microsoft.com/office/word/2012/wordml" xmlns:w16cex="http://schemas.microsoft.com/office/word/2018/wordml/cex" xmlns:w16cid="http://schemas.microsoft.com/office/word/2016/wordml/cid" xmlns:w16="http://schemas.microsoft.com/office/word/2018/wordml" xmlns:w16sdtdh="http://schemas.microsoft.com/office/word/2020/wordml/sdtdatahash" xmlns:w16se="http://schemas.microsoft.com/office/word/2015/wordml/symex" mc:Ignorable="w14 w15 w16se w16cid w16 w16cex w16sdtdh wp14">
   <w:docDefaults>
     <w:rPrDefault>
       <w:rPr>
-        <w:rFonts w:asciiTheme="minorHAnsi" w:eastAsiaTheme="minorEastAsia" w:hAnsiTheme="minorHAnsi" w:cs="Times New Roman"/>
+        <w:rFonts w:cs="Times New Roman" w:asciiTheme="minorHAnsi" w:hAnsiTheme="minorHAnsi" w:eastAsiaTheme="minorEastAsia"/>
         <w:kern w:val="2"/>
         <w:sz w:val="22"/>
         <w:szCs w:val="22"/>
@@ -3542,14 +3768,14 @@
   <w:latentStyles w:defLockedState="0" w:defUIPriority="99" w:defSemiHidden="0" w:defUnhideWhenUsed="0" w:defQFormat="0" w:count="376">
     <w:lsdException w:name="Normal" w:uiPriority="0" w:qFormat="1"/>
     <w:lsdException w:name="heading 1" w:uiPriority="9" w:qFormat="1"/>
-    <w:lsdException w:name="heading 2" w:semiHidden="1" w:uiPriority="9" w:unhideWhenUsed="1" w:qFormat="1"/>
-    <w:lsdException w:name="heading 3" w:semiHidden="1" w:uiPriority="9" w:unhideWhenUsed="1" w:qFormat="1"/>
-    <w:lsdException w:name="heading 4" w:semiHidden="1" w:uiPriority="9" w:unhideWhenUsed="1" w:qFormat="1"/>
-    <w:lsdException w:name="heading 5" w:semiHidden="1" w:uiPriority="9" w:unhideWhenUsed="1" w:qFormat="1"/>
-    <w:lsdException w:name="heading 6" w:semiHidden="1" w:uiPriority="9" w:unhideWhenUsed="1" w:qFormat="1"/>
-    <w:lsdException w:name="heading 7" w:semiHidden="1" w:uiPriority="9" w:unhideWhenUsed="1" w:qFormat="1"/>
-    <w:lsdException w:name="heading 8" w:semiHidden="1" w:uiPriority="9" w:unhideWhenUsed="1" w:qFormat="1"/>
-    <w:lsdException w:name="heading 9" w:semiHidden="1" w:uiPriority="9" w:unhideWhenUsed="1" w:qFormat="1"/>
+    <w:lsdException w:name="heading 2" w:uiPriority="9" w:semiHidden="1" w:unhideWhenUsed="1" w:qFormat="1"/>
+    <w:lsdException w:name="heading 3" w:uiPriority="9" w:semiHidden="1" w:unhideWhenUsed="1" w:qFormat="1"/>
+    <w:lsdException w:name="heading 4" w:uiPriority="9" w:semiHidden="1" w:unhideWhenUsed="1" w:qFormat="1"/>
+    <w:lsdException w:name="heading 5" w:uiPriority="9" w:semiHidden="1" w:unhideWhenUsed="1" w:qFormat="1"/>
+    <w:lsdException w:name="heading 6" w:uiPriority="9" w:semiHidden="1" w:unhideWhenUsed="1" w:qFormat="1"/>
+    <w:lsdException w:name="heading 7" w:uiPriority="9" w:semiHidden="1" w:unhideWhenUsed="1" w:qFormat="1"/>
+    <w:lsdException w:name="heading 8" w:uiPriority="9" w:semiHidden="1" w:unhideWhenUsed="1" w:qFormat="1"/>
+    <w:lsdException w:name="heading 9" w:uiPriority="9" w:semiHidden="1" w:unhideWhenUsed="1" w:qFormat="1"/>
     <w:lsdException w:name="index 1" w:semiHidden="1" w:unhideWhenUsed="1"/>
     <w:lsdException w:name="index 2" w:semiHidden="1" w:unhideWhenUsed="1"/>
     <w:lsdException w:name="index 3" w:semiHidden="1" w:unhideWhenUsed="1"/>
@@ -3559,15 +3785,15 @@
     <w:lsdException w:name="index 7" w:semiHidden="1" w:unhideWhenUsed="1"/>
     <w:lsdException w:name="index 8" w:semiHidden="1" w:unhideWhenUsed="1"/>
     <w:lsdException w:name="index 9" w:semiHidden="1" w:unhideWhenUsed="1"/>
-    <w:lsdException w:name="toc 1" w:semiHidden="1" w:uiPriority="39" w:unhideWhenUsed="1"/>
-    <w:lsdException w:name="toc 2" w:semiHidden="1" w:uiPriority="39" w:unhideWhenUsed="1"/>
-    <w:lsdException w:name="toc 3" w:semiHidden="1" w:uiPriority="39" w:unhideWhenUsed="1"/>
-    <w:lsdException w:name="toc 4" w:semiHidden="1" w:uiPriority="39" w:unhideWhenUsed="1"/>
-    <w:lsdException w:name="toc 5" w:semiHidden="1" w:uiPriority="39" w:unhideWhenUsed="1"/>
-    <w:lsdException w:name="toc 6" w:semiHidden="1" w:uiPriority="39" w:unhideWhenUsed="1"/>
-    <w:lsdException w:name="toc 7" w:semiHidden="1" w:uiPriority="39" w:unhideWhenUsed="1"/>
-    <w:lsdException w:name="toc 8" w:semiHidden="1" w:uiPriority="39" w:unhideWhenUsed="1"/>
-    <w:lsdException w:name="toc 9" w:semiHidden="1" w:uiPriority="39" w:unhideWhenUsed="1"/>
+    <w:lsdException w:name="toc 1" w:uiPriority="39" w:semiHidden="1" w:unhideWhenUsed="1"/>
+    <w:lsdException w:name="toc 2" w:uiPriority="39" w:semiHidden="1" w:unhideWhenUsed="1"/>
+    <w:lsdException w:name="toc 3" w:uiPriority="39" w:semiHidden="1" w:unhideWhenUsed="1"/>
+    <w:lsdException w:name="toc 4" w:uiPriority="39" w:semiHidden="1" w:unhideWhenUsed="1"/>
+    <w:lsdException w:name="toc 5" w:uiPriority="39" w:semiHidden="1" w:unhideWhenUsed="1"/>
+    <w:lsdException w:name="toc 6" w:uiPriority="39" w:semiHidden="1" w:unhideWhenUsed="1"/>
+    <w:lsdException w:name="toc 7" w:uiPriority="39" w:semiHidden="1" w:unhideWhenUsed="1"/>
+    <w:lsdException w:name="toc 8" w:uiPriority="39" w:semiHidden="1" w:unhideWhenUsed="1"/>
+    <w:lsdException w:name="toc 9" w:uiPriority="39" w:semiHidden="1" w:unhideWhenUsed="1"/>
     <w:lsdException w:name="Normal Indent" w:semiHidden="1" w:unhideWhenUsed="1"/>
     <w:lsdException w:name="footnote text" w:semiHidden="1" w:unhideWhenUsed="1"/>
     <w:lsdException w:name="annotation text" w:semiHidden="1" w:unhideWhenUsed="1"/>
@@ -3805,8 +4031,8 @@
     <w:lsdException w:name="Subtle Reference" w:uiPriority="31" w:qFormat="1"/>
     <w:lsdException w:name="Intense Reference" w:uiPriority="32" w:qFormat="1"/>
     <w:lsdException w:name="Book Title" w:uiPriority="33" w:qFormat="1"/>
-    <w:lsdException w:name="Bibliography" w:semiHidden="1" w:uiPriority="37" w:unhideWhenUsed="1"/>
-    <w:lsdException w:name="TOC Heading" w:semiHidden="1" w:uiPriority="39" w:unhideWhenUsed="1" w:qFormat="1"/>
+    <w:lsdException w:name="Bibliography" w:uiPriority="37" w:semiHidden="1" w:unhideWhenUsed="1"/>
+    <w:lsdException w:name="TOC Heading" w:uiPriority="39" w:semiHidden="1" w:unhideWhenUsed="1" w:qFormat="1"/>
     <w:lsdException w:name="Plain Table 1" w:uiPriority="41"/>
     <w:lsdException w:name="Plain Table 2" w:uiPriority="42"/>
     <w:lsdException w:name="Plain Table 3" w:uiPriority="43"/>
@@ -3917,7 +4143,7 @@
     <w:lsdException w:name="Unresolved Mention" w:semiHidden="1"/>
     <w:lsdException w:name="Smart Link" w:semiHidden="1" w:unhideWhenUsed="1"/>
   </w:latentStyles>
-  <w:style w:type="paragraph" w:default="1" w:styleId="Normal">
+  <w:style w:type="paragraph" w:styleId="Normal" w:default="1">
     <w:name w:val="Normal"/>
     <w:qFormat/>
     <w:pPr>
@@ -3932,13 +4158,13 @@
       <w:kern w:val="0"/>
     </w:rPr>
   </w:style>
-  <w:style w:type="character" w:default="1" w:styleId="DefaultParagraphFont">
+  <w:style w:type="character" w:styleId="DefaultParagraphFont" w:default="1">
     <w:name w:val="Default Paragraph Font"/>
     <w:uiPriority w:val="1"/>
     <w:semiHidden/>
     <w:unhideWhenUsed/>
   </w:style>
-  <w:style w:type="table" w:default="1" w:styleId="TableNormal">
+  <w:style w:type="table" w:styleId="TableNormal" w:default="1">
     <w:name w:val="Normal Table"/>
     <w:uiPriority w:val="99"/>
     <w:semiHidden/>
@@ -3953,7 +4179,7 @@
       </w:tblCellMar>
     </w:tblPr>
   </w:style>
-  <w:style w:type="numbering" w:default="1" w:styleId="NoList">
+  <w:style w:type="numbering" w:styleId="NoList" w:default="1">
     <w:name w:val="No List"/>
     <w:uiPriority w:val="99"/>
     <w:semiHidden/>
@@ -3979,7 +4205,7 @@
       <w:shd w:val="clear" w:color="auto" w:fill="E6E6E6"/>
     </w:rPr>
   </w:style>
-  <w:style w:type="character" w:customStyle="1" w:styleId="BalloonTextChar">
+  <w:style w:type="character" w:styleId="BalloonTextChar" w:customStyle="1">
     <w:name w:val="Balloon Text Char"/>
     <w:basedOn w:val="DefaultParagraphFont"/>
     <w:uiPriority w:val="99"/>
@@ -4000,551 +4226,551 @@
       <w:u w:val="single"/>
     </w:rPr>
   </w:style>
-  <w:style w:type="character" w:customStyle="1" w:styleId="ListLabel1">
+  <w:style w:type="character" w:styleId="ListLabel1" w:customStyle="1">
     <w:name w:val="ListLabel 1"/>
     <w:uiPriority w:val="99"/>
   </w:style>
-  <w:style w:type="character" w:customStyle="1" w:styleId="ListLabel2">
+  <w:style w:type="character" w:styleId="ListLabel2" w:customStyle="1">
     <w:name w:val="ListLabel 2"/>
     <w:uiPriority w:val="99"/>
   </w:style>
-  <w:style w:type="character" w:customStyle="1" w:styleId="ListLabel3">
+  <w:style w:type="character" w:styleId="ListLabel3" w:customStyle="1">
     <w:name w:val="ListLabel 3"/>
     <w:uiPriority w:val="99"/>
   </w:style>
-  <w:style w:type="character" w:customStyle="1" w:styleId="ListLabel4">
+  <w:style w:type="character" w:styleId="ListLabel4" w:customStyle="1">
     <w:name w:val="ListLabel 4"/>
     <w:uiPriority w:val="99"/>
   </w:style>
-  <w:style w:type="character" w:customStyle="1" w:styleId="ListLabel5">
+  <w:style w:type="character" w:styleId="ListLabel5" w:customStyle="1">
     <w:name w:val="ListLabel 5"/>
     <w:uiPriority w:val="99"/>
   </w:style>
-  <w:style w:type="character" w:customStyle="1" w:styleId="ListLabel6">
+  <w:style w:type="character" w:styleId="ListLabel6" w:customStyle="1">
     <w:name w:val="ListLabel 6"/>
     <w:uiPriority w:val="99"/>
   </w:style>
-  <w:style w:type="character" w:customStyle="1" w:styleId="ListLabel7">
+  <w:style w:type="character" w:styleId="ListLabel7" w:customStyle="1">
     <w:name w:val="ListLabel 7"/>
     <w:uiPriority w:val="99"/>
   </w:style>
-  <w:style w:type="character" w:customStyle="1" w:styleId="ListLabel8">
+  <w:style w:type="character" w:styleId="ListLabel8" w:customStyle="1">
     <w:name w:val="ListLabel 8"/>
     <w:uiPriority w:val="99"/>
   </w:style>
-  <w:style w:type="character" w:customStyle="1" w:styleId="ListLabel9">
+  <w:style w:type="character" w:styleId="ListLabel9" w:customStyle="1">
     <w:name w:val="ListLabel 9"/>
     <w:uiPriority w:val="99"/>
   </w:style>
-  <w:style w:type="character" w:customStyle="1" w:styleId="ListLabel10">
+  <w:style w:type="character" w:styleId="ListLabel10" w:customStyle="1">
     <w:name w:val="ListLabel 10"/>
     <w:uiPriority w:val="99"/>
   </w:style>
-  <w:style w:type="character" w:customStyle="1" w:styleId="ListLabel11">
+  <w:style w:type="character" w:styleId="ListLabel11" w:customStyle="1">
     <w:name w:val="ListLabel 11"/>
     <w:uiPriority w:val="99"/>
   </w:style>
-  <w:style w:type="character" w:customStyle="1" w:styleId="ListLabel12">
+  <w:style w:type="character" w:styleId="ListLabel12" w:customStyle="1">
     <w:name w:val="ListLabel 12"/>
     <w:uiPriority w:val="99"/>
   </w:style>
-  <w:style w:type="character" w:customStyle="1" w:styleId="ListLabel13">
+  <w:style w:type="character" w:styleId="ListLabel13" w:customStyle="1">
     <w:name w:val="ListLabel 13"/>
     <w:uiPriority w:val="99"/>
   </w:style>
-  <w:style w:type="character" w:customStyle="1" w:styleId="ListLabel14">
+  <w:style w:type="character" w:styleId="ListLabel14" w:customStyle="1">
     <w:name w:val="ListLabel 14"/>
     <w:uiPriority w:val="99"/>
   </w:style>
-  <w:style w:type="character" w:customStyle="1" w:styleId="ListLabel15">
+  <w:style w:type="character" w:styleId="ListLabel15" w:customStyle="1">
     <w:name w:val="ListLabel 15"/>
     <w:uiPriority w:val="99"/>
   </w:style>
-  <w:style w:type="character" w:customStyle="1" w:styleId="ListLabel16">
+  <w:style w:type="character" w:styleId="ListLabel16" w:customStyle="1">
     <w:name w:val="ListLabel 16"/>
     <w:uiPriority w:val="99"/>
   </w:style>
-  <w:style w:type="character" w:customStyle="1" w:styleId="ListLabel17">
+  <w:style w:type="character" w:styleId="ListLabel17" w:customStyle="1">
     <w:name w:val="ListLabel 17"/>
     <w:uiPriority w:val="99"/>
   </w:style>
-  <w:style w:type="character" w:customStyle="1" w:styleId="ListLabel18">
+  <w:style w:type="character" w:styleId="ListLabel18" w:customStyle="1">
     <w:name w:val="ListLabel 18"/>
     <w:uiPriority w:val="99"/>
   </w:style>
-  <w:style w:type="character" w:customStyle="1" w:styleId="ListLabel19">
+  <w:style w:type="character" w:styleId="ListLabel19" w:customStyle="1">
     <w:name w:val="ListLabel 19"/>
     <w:uiPriority w:val="99"/>
   </w:style>
-  <w:style w:type="character" w:customStyle="1" w:styleId="ListLabel20">
+  <w:style w:type="character" w:styleId="ListLabel20" w:customStyle="1">
     <w:name w:val="ListLabel 20"/>
     <w:uiPriority w:val="99"/>
   </w:style>
-  <w:style w:type="character" w:customStyle="1" w:styleId="ListLabel21">
+  <w:style w:type="character" w:styleId="ListLabel21" w:customStyle="1">
     <w:name w:val="ListLabel 21"/>
     <w:uiPriority w:val="99"/>
   </w:style>
-  <w:style w:type="character" w:customStyle="1" w:styleId="ListLabel22">
+  <w:style w:type="character" w:styleId="ListLabel22" w:customStyle="1">
     <w:name w:val="ListLabel 22"/>
     <w:uiPriority w:val="99"/>
   </w:style>
-  <w:style w:type="character" w:customStyle="1" w:styleId="ListLabel23">
+  <w:style w:type="character" w:styleId="ListLabel23" w:customStyle="1">
     <w:name w:val="ListLabel 23"/>
     <w:uiPriority w:val="99"/>
   </w:style>
-  <w:style w:type="character" w:customStyle="1" w:styleId="ListLabel24">
+  <w:style w:type="character" w:styleId="ListLabel24" w:customStyle="1">
     <w:name w:val="ListLabel 24"/>
     <w:uiPriority w:val="99"/>
   </w:style>
-  <w:style w:type="character" w:customStyle="1" w:styleId="ListLabel25">
+  <w:style w:type="character" w:styleId="ListLabel25" w:customStyle="1">
     <w:name w:val="ListLabel 25"/>
     <w:uiPriority w:val="99"/>
   </w:style>
-  <w:style w:type="character" w:customStyle="1" w:styleId="ListLabel26">
+  <w:style w:type="character" w:styleId="ListLabel26" w:customStyle="1">
     <w:name w:val="ListLabel 26"/>
     <w:uiPriority w:val="99"/>
   </w:style>
-  <w:style w:type="character" w:customStyle="1" w:styleId="ListLabel27">
+  <w:style w:type="character" w:styleId="ListLabel27" w:customStyle="1">
     <w:name w:val="ListLabel 27"/>
     <w:uiPriority w:val="99"/>
   </w:style>
-  <w:style w:type="character" w:customStyle="1" w:styleId="ListLabel28">
+  <w:style w:type="character" w:styleId="ListLabel28" w:customStyle="1">
     <w:name w:val="ListLabel 28"/>
     <w:uiPriority w:val="99"/>
   </w:style>
-  <w:style w:type="character" w:customStyle="1" w:styleId="ListLabel29">
+  <w:style w:type="character" w:styleId="ListLabel29" w:customStyle="1">
     <w:name w:val="ListLabel 29"/>
     <w:uiPriority w:val="99"/>
   </w:style>
-  <w:style w:type="character" w:customStyle="1" w:styleId="ListLabel30">
+  <w:style w:type="character" w:styleId="ListLabel30" w:customStyle="1">
     <w:name w:val="ListLabel 30"/>
     <w:uiPriority w:val="99"/>
   </w:style>
-  <w:style w:type="character" w:customStyle="1" w:styleId="ListLabel31">
+  <w:style w:type="character" w:styleId="ListLabel31" w:customStyle="1">
     <w:name w:val="ListLabel 31"/>
     <w:uiPriority w:val="99"/>
   </w:style>
-  <w:style w:type="character" w:customStyle="1" w:styleId="ListLabel32">
+  <w:style w:type="character" w:styleId="ListLabel32" w:customStyle="1">
     <w:name w:val="ListLabel 32"/>
     <w:uiPriority w:val="99"/>
   </w:style>
-  <w:style w:type="character" w:customStyle="1" w:styleId="ListLabel33">
+  <w:style w:type="character" w:styleId="ListLabel33" w:customStyle="1">
     <w:name w:val="ListLabel 33"/>
     <w:uiPriority w:val="99"/>
   </w:style>
-  <w:style w:type="character" w:customStyle="1" w:styleId="ListLabel34">
+  <w:style w:type="character" w:styleId="ListLabel34" w:customStyle="1">
     <w:name w:val="ListLabel 34"/>
     <w:uiPriority w:val="99"/>
   </w:style>
-  <w:style w:type="character" w:customStyle="1" w:styleId="ListLabel35">
+  <w:style w:type="character" w:styleId="ListLabel35" w:customStyle="1">
     <w:name w:val="ListLabel 35"/>
     <w:uiPriority w:val="99"/>
   </w:style>
-  <w:style w:type="character" w:customStyle="1" w:styleId="ListLabel36">
+  <w:style w:type="character" w:styleId="ListLabel36" w:customStyle="1">
     <w:name w:val="ListLabel 36"/>
     <w:uiPriority w:val="99"/>
   </w:style>
-  <w:style w:type="character" w:customStyle="1" w:styleId="ListLabel37">
+  <w:style w:type="character" w:styleId="ListLabel37" w:customStyle="1">
     <w:name w:val="ListLabel 37"/>
     <w:uiPriority w:val="99"/>
   </w:style>
-  <w:style w:type="character" w:customStyle="1" w:styleId="ListLabel38">
+  <w:style w:type="character" w:styleId="ListLabel38" w:customStyle="1">
     <w:name w:val="ListLabel 38"/>
     <w:uiPriority w:val="99"/>
   </w:style>
-  <w:style w:type="character" w:customStyle="1" w:styleId="ListLabel39">
+  <w:style w:type="character" w:styleId="ListLabel39" w:customStyle="1">
     <w:name w:val="ListLabel 39"/>
     <w:uiPriority w:val="99"/>
   </w:style>
-  <w:style w:type="character" w:customStyle="1" w:styleId="ListLabel40">
+  <w:style w:type="character" w:styleId="ListLabel40" w:customStyle="1">
     <w:name w:val="ListLabel 40"/>
     <w:uiPriority w:val="99"/>
   </w:style>
-  <w:style w:type="character" w:customStyle="1" w:styleId="ListLabel41">
+  <w:style w:type="character" w:styleId="ListLabel41" w:customStyle="1">
     <w:name w:val="ListLabel 41"/>
     <w:uiPriority w:val="99"/>
   </w:style>
-  <w:style w:type="character" w:customStyle="1" w:styleId="ListLabel42">
+  <w:style w:type="character" w:styleId="ListLabel42" w:customStyle="1">
     <w:name w:val="ListLabel 42"/>
     <w:uiPriority w:val="99"/>
   </w:style>
-  <w:style w:type="character" w:customStyle="1" w:styleId="ListLabel43">
+  <w:style w:type="character" w:styleId="ListLabel43" w:customStyle="1">
     <w:name w:val="ListLabel 43"/>
     <w:uiPriority w:val="99"/>
   </w:style>
-  <w:style w:type="character" w:customStyle="1" w:styleId="ListLabel44">
+  <w:style w:type="character" w:styleId="ListLabel44" w:customStyle="1">
     <w:name w:val="ListLabel 44"/>
     <w:uiPriority w:val="99"/>
   </w:style>
-  <w:style w:type="character" w:customStyle="1" w:styleId="ListLabel45">
+  <w:style w:type="character" w:styleId="ListLabel45" w:customStyle="1">
     <w:name w:val="ListLabel 45"/>
     <w:uiPriority w:val="99"/>
   </w:style>
-  <w:style w:type="character" w:customStyle="1" w:styleId="ListLabel46">
+  <w:style w:type="character" w:styleId="ListLabel46" w:customStyle="1">
     <w:name w:val="ListLabel 46"/>
     <w:uiPriority w:val="99"/>
   </w:style>
-  <w:style w:type="character" w:customStyle="1" w:styleId="ListLabel47">
+  <w:style w:type="character" w:styleId="ListLabel47" w:customStyle="1">
     <w:name w:val="ListLabel 47"/>
     <w:uiPriority w:val="99"/>
   </w:style>
-  <w:style w:type="character" w:customStyle="1" w:styleId="ListLabel48">
+  <w:style w:type="character" w:styleId="ListLabel48" w:customStyle="1">
     <w:name w:val="ListLabel 48"/>
     <w:uiPriority w:val="99"/>
   </w:style>
-  <w:style w:type="character" w:customStyle="1" w:styleId="ListLabel49">
+  <w:style w:type="character" w:styleId="ListLabel49" w:customStyle="1">
     <w:name w:val="ListLabel 49"/>
     <w:uiPriority w:val="99"/>
   </w:style>
-  <w:style w:type="character" w:customStyle="1" w:styleId="ListLabel50">
+  <w:style w:type="character" w:styleId="ListLabel50" w:customStyle="1">
     <w:name w:val="ListLabel 50"/>
     <w:uiPriority w:val="99"/>
   </w:style>
-  <w:style w:type="character" w:customStyle="1" w:styleId="ListLabel51">
+  <w:style w:type="character" w:styleId="ListLabel51" w:customStyle="1">
     <w:name w:val="ListLabel 51"/>
     <w:uiPriority w:val="99"/>
   </w:style>
-  <w:style w:type="character" w:customStyle="1" w:styleId="ListLabel52">
+  <w:style w:type="character" w:styleId="ListLabel52" w:customStyle="1">
     <w:name w:val="ListLabel 52"/>
     <w:uiPriority w:val="99"/>
   </w:style>
-  <w:style w:type="character" w:customStyle="1" w:styleId="ListLabel53">
+  <w:style w:type="character" w:styleId="ListLabel53" w:customStyle="1">
     <w:name w:val="ListLabel 53"/>
     <w:uiPriority w:val="99"/>
   </w:style>
-  <w:style w:type="character" w:customStyle="1" w:styleId="ListLabel54">
+  <w:style w:type="character" w:styleId="ListLabel54" w:customStyle="1">
     <w:name w:val="ListLabel 54"/>
     <w:uiPriority w:val="99"/>
   </w:style>
-  <w:style w:type="character" w:customStyle="1" w:styleId="ListLabel55">
+  <w:style w:type="character" w:styleId="ListLabel55" w:customStyle="1">
     <w:name w:val="ListLabel 55"/>
     <w:uiPriority w:val="99"/>
   </w:style>
-  <w:style w:type="character" w:customStyle="1" w:styleId="ListLabel56">
+  <w:style w:type="character" w:styleId="ListLabel56" w:customStyle="1">
     <w:name w:val="ListLabel 56"/>
     <w:uiPriority w:val="99"/>
   </w:style>
-  <w:style w:type="character" w:customStyle="1" w:styleId="ListLabel57">
+  <w:style w:type="character" w:styleId="ListLabel57" w:customStyle="1">
     <w:name w:val="ListLabel 57"/>
     <w:uiPriority w:val="99"/>
   </w:style>
-  <w:style w:type="character" w:customStyle="1" w:styleId="ListLabel58">
+  <w:style w:type="character" w:styleId="ListLabel58" w:customStyle="1">
     <w:name w:val="ListLabel 58"/>
     <w:uiPriority w:val="99"/>
   </w:style>
-  <w:style w:type="character" w:customStyle="1" w:styleId="ListLabel59">
+  <w:style w:type="character" w:styleId="ListLabel59" w:customStyle="1">
     <w:name w:val="ListLabel 59"/>
     <w:uiPriority w:val="99"/>
   </w:style>
-  <w:style w:type="character" w:customStyle="1" w:styleId="ListLabel60">
+  <w:style w:type="character" w:styleId="ListLabel60" w:customStyle="1">
     <w:name w:val="ListLabel 60"/>
     <w:uiPriority w:val="99"/>
   </w:style>
-  <w:style w:type="character" w:customStyle="1" w:styleId="ListLabel61">
+  <w:style w:type="character" w:styleId="ListLabel61" w:customStyle="1">
     <w:name w:val="ListLabel 61"/>
     <w:uiPriority w:val="99"/>
   </w:style>
-  <w:style w:type="character" w:customStyle="1" w:styleId="ListLabel62">
+  <w:style w:type="character" w:styleId="ListLabel62" w:customStyle="1">
     <w:name w:val="ListLabel 62"/>
     <w:uiPriority w:val="99"/>
   </w:style>
-  <w:style w:type="character" w:customStyle="1" w:styleId="ListLabel63">
+  <w:style w:type="character" w:styleId="ListLabel63" w:customStyle="1">
     <w:name w:val="ListLabel 63"/>
     <w:uiPriority w:val="99"/>
   </w:style>
-  <w:style w:type="character" w:customStyle="1" w:styleId="ListLabel64">
+  <w:style w:type="character" w:styleId="ListLabel64" w:customStyle="1">
     <w:name w:val="ListLabel 64"/>
     <w:uiPriority w:val="99"/>
   </w:style>
-  <w:style w:type="character" w:customStyle="1" w:styleId="ListLabel65">
+  <w:style w:type="character" w:styleId="ListLabel65" w:customStyle="1">
     <w:name w:val="ListLabel 65"/>
     <w:uiPriority w:val="99"/>
   </w:style>
-  <w:style w:type="character" w:customStyle="1" w:styleId="ListLabel66">
+  <w:style w:type="character" w:styleId="ListLabel66" w:customStyle="1">
     <w:name w:val="ListLabel 66"/>
     <w:uiPriority w:val="99"/>
   </w:style>
-  <w:style w:type="character" w:customStyle="1" w:styleId="ListLabel67">
+  <w:style w:type="character" w:styleId="ListLabel67" w:customStyle="1">
     <w:name w:val="ListLabel 67"/>
     <w:uiPriority w:val="99"/>
   </w:style>
-  <w:style w:type="character" w:customStyle="1" w:styleId="ListLabel68">
+  <w:style w:type="character" w:styleId="ListLabel68" w:customStyle="1">
     <w:name w:val="ListLabel 68"/>
     <w:uiPriority w:val="99"/>
   </w:style>
-  <w:style w:type="character" w:customStyle="1" w:styleId="ListLabel69">
+  <w:style w:type="character" w:styleId="ListLabel69" w:customStyle="1">
     <w:name w:val="ListLabel 69"/>
     <w:uiPriority w:val="99"/>
   </w:style>
-  <w:style w:type="character" w:customStyle="1" w:styleId="ListLabel70">
+  <w:style w:type="character" w:styleId="ListLabel70" w:customStyle="1">
     <w:name w:val="ListLabel 70"/>
     <w:uiPriority w:val="99"/>
   </w:style>
-  <w:style w:type="character" w:customStyle="1" w:styleId="ListLabel71">
+  <w:style w:type="character" w:styleId="ListLabel71" w:customStyle="1">
     <w:name w:val="ListLabel 71"/>
     <w:uiPriority w:val="99"/>
   </w:style>
-  <w:style w:type="character" w:customStyle="1" w:styleId="ListLabel72">
+  <w:style w:type="character" w:styleId="ListLabel72" w:customStyle="1">
     <w:name w:val="ListLabel 72"/>
     <w:uiPriority w:val="99"/>
   </w:style>
-  <w:style w:type="character" w:customStyle="1" w:styleId="ListLabel73">
+  <w:style w:type="character" w:styleId="ListLabel73" w:customStyle="1">
     <w:name w:val="ListLabel 73"/>
     <w:uiPriority w:val="99"/>
   </w:style>
-  <w:style w:type="character" w:customStyle="1" w:styleId="ListLabel74">
+  <w:style w:type="character" w:styleId="ListLabel74" w:customStyle="1">
     <w:name w:val="ListLabel 74"/>
     <w:uiPriority w:val="99"/>
   </w:style>
-  <w:style w:type="character" w:customStyle="1" w:styleId="ListLabel75">
+  <w:style w:type="character" w:styleId="ListLabel75" w:customStyle="1">
     <w:name w:val="ListLabel 75"/>
     <w:uiPriority w:val="99"/>
   </w:style>
-  <w:style w:type="character" w:customStyle="1" w:styleId="ListLabel76">
+  <w:style w:type="character" w:styleId="ListLabel76" w:customStyle="1">
     <w:name w:val="ListLabel 76"/>
     <w:uiPriority w:val="99"/>
   </w:style>
-  <w:style w:type="character" w:customStyle="1" w:styleId="ListLabel77">
+  <w:style w:type="character" w:styleId="ListLabel77" w:customStyle="1">
     <w:name w:val="ListLabel 77"/>
     <w:uiPriority w:val="99"/>
   </w:style>
-  <w:style w:type="character" w:customStyle="1" w:styleId="ListLabel78">
+  <w:style w:type="character" w:styleId="ListLabel78" w:customStyle="1">
     <w:name w:val="ListLabel 78"/>
     <w:uiPriority w:val="99"/>
   </w:style>
-  <w:style w:type="character" w:customStyle="1" w:styleId="ListLabel79">
+  <w:style w:type="character" w:styleId="ListLabel79" w:customStyle="1">
     <w:name w:val="ListLabel 79"/>
     <w:uiPriority w:val="99"/>
   </w:style>
-  <w:style w:type="character" w:customStyle="1" w:styleId="ListLabel80">
+  <w:style w:type="character" w:styleId="ListLabel80" w:customStyle="1">
     <w:name w:val="ListLabel 80"/>
     <w:uiPriority w:val="99"/>
   </w:style>
-  <w:style w:type="character" w:customStyle="1" w:styleId="ListLabel81">
+  <w:style w:type="character" w:styleId="ListLabel81" w:customStyle="1">
     <w:name w:val="ListLabel 81"/>
     <w:uiPriority w:val="99"/>
   </w:style>
-  <w:style w:type="character" w:customStyle="1" w:styleId="ListLabel82">
+  <w:style w:type="character" w:styleId="ListLabel82" w:customStyle="1">
     <w:name w:val="ListLabel 82"/>
     <w:uiPriority w:val="99"/>
   </w:style>
-  <w:style w:type="character" w:customStyle="1" w:styleId="ListLabel83">
+  <w:style w:type="character" w:styleId="ListLabel83" w:customStyle="1">
     <w:name w:val="ListLabel 83"/>
     <w:uiPriority w:val="99"/>
   </w:style>
-  <w:style w:type="character" w:customStyle="1" w:styleId="ListLabel84">
+  <w:style w:type="character" w:styleId="ListLabel84" w:customStyle="1">
     <w:name w:val="ListLabel 84"/>
     <w:uiPriority w:val="99"/>
   </w:style>
-  <w:style w:type="character" w:customStyle="1" w:styleId="ListLabel85">
+  <w:style w:type="character" w:styleId="ListLabel85" w:customStyle="1">
     <w:name w:val="ListLabel 85"/>
     <w:uiPriority w:val="99"/>
   </w:style>
-  <w:style w:type="character" w:customStyle="1" w:styleId="ListLabel86">
+  <w:style w:type="character" w:styleId="ListLabel86" w:customStyle="1">
     <w:name w:val="ListLabel 86"/>
     <w:uiPriority w:val="99"/>
   </w:style>
-  <w:style w:type="character" w:customStyle="1" w:styleId="ListLabel87">
+  <w:style w:type="character" w:styleId="ListLabel87" w:customStyle="1">
     <w:name w:val="ListLabel 87"/>
     <w:uiPriority w:val="99"/>
   </w:style>
-  <w:style w:type="character" w:customStyle="1" w:styleId="ListLabel88">
+  <w:style w:type="character" w:styleId="ListLabel88" w:customStyle="1">
     <w:name w:val="ListLabel 88"/>
     <w:uiPriority w:val="99"/>
   </w:style>
-  <w:style w:type="character" w:customStyle="1" w:styleId="ListLabel89">
+  <w:style w:type="character" w:styleId="ListLabel89" w:customStyle="1">
     <w:name w:val="ListLabel 89"/>
     <w:uiPriority w:val="99"/>
   </w:style>
-  <w:style w:type="character" w:customStyle="1" w:styleId="ListLabel90">
+  <w:style w:type="character" w:styleId="ListLabel90" w:customStyle="1">
     <w:name w:val="ListLabel 90"/>
     <w:uiPriority w:val="99"/>
   </w:style>
-  <w:style w:type="character" w:customStyle="1" w:styleId="ListLabel91">
+  <w:style w:type="character" w:styleId="ListLabel91" w:customStyle="1">
     <w:name w:val="ListLabel 91"/>
     <w:uiPriority w:val="99"/>
   </w:style>
-  <w:style w:type="character" w:customStyle="1" w:styleId="ListLabel92">
+  <w:style w:type="character" w:styleId="ListLabel92" w:customStyle="1">
     <w:name w:val="ListLabel 92"/>
     <w:uiPriority w:val="99"/>
   </w:style>
-  <w:style w:type="character" w:customStyle="1" w:styleId="ListLabel93">
+  <w:style w:type="character" w:styleId="ListLabel93" w:customStyle="1">
     <w:name w:val="ListLabel 93"/>
     <w:uiPriority w:val="99"/>
   </w:style>
-  <w:style w:type="character" w:customStyle="1" w:styleId="ListLabel94">
+  <w:style w:type="character" w:styleId="ListLabel94" w:customStyle="1">
     <w:name w:val="ListLabel 94"/>
     <w:uiPriority w:val="99"/>
   </w:style>
-  <w:style w:type="character" w:customStyle="1" w:styleId="ListLabel95">
+  <w:style w:type="character" w:styleId="ListLabel95" w:customStyle="1">
     <w:name w:val="ListLabel 95"/>
     <w:uiPriority w:val="99"/>
   </w:style>
-  <w:style w:type="character" w:customStyle="1" w:styleId="ListLabel96">
+  <w:style w:type="character" w:styleId="ListLabel96" w:customStyle="1">
     <w:name w:val="ListLabel 96"/>
     <w:uiPriority w:val="99"/>
   </w:style>
-  <w:style w:type="character" w:customStyle="1" w:styleId="ListLabel97">
+  <w:style w:type="character" w:styleId="ListLabel97" w:customStyle="1">
     <w:name w:val="ListLabel 97"/>
     <w:uiPriority w:val="99"/>
   </w:style>
-  <w:style w:type="character" w:customStyle="1" w:styleId="ListLabel98">
+  <w:style w:type="character" w:styleId="ListLabel98" w:customStyle="1">
     <w:name w:val="ListLabel 98"/>
     <w:uiPriority w:val="99"/>
   </w:style>
-  <w:style w:type="character" w:customStyle="1" w:styleId="ListLabel99">
+  <w:style w:type="character" w:styleId="ListLabel99" w:customStyle="1">
     <w:name w:val="ListLabel 99"/>
     <w:uiPriority w:val="99"/>
   </w:style>
-  <w:style w:type="character" w:customStyle="1" w:styleId="ListLabel100">
+  <w:style w:type="character" w:styleId="ListLabel100" w:customStyle="1">
     <w:name w:val="ListLabel 100"/>
     <w:uiPriority w:val="99"/>
   </w:style>
-  <w:style w:type="character" w:customStyle="1" w:styleId="ListLabel101">
+  <w:style w:type="character" w:styleId="ListLabel101" w:customStyle="1">
     <w:name w:val="ListLabel 101"/>
     <w:uiPriority w:val="99"/>
   </w:style>
-  <w:style w:type="character" w:customStyle="1" w:styleId="ListLabel102">
+  <w:style w:type="character" w:styleId="ListLabel102" w:customStyle="1">
     <w:name w:val="ListLabel 102"/>
     <w:uiPriority w:val="99"/>
   </w:style>
-  <w:style w:type="character" w:customStyle="1" w:styleId="ListLabel103">
+  <w:style w:type="character" w:styleId="ListLabel103" w:customStyle="1">
     <w:name w:val="ListLabel 103"/>
     <w:uiPriority w:val="99"/>
   </w:style>
-  <w:style w:type="character" w:customStyle="1" w:styleId="ListLabel104">
+  <w:style w:type="character" w:styleId="ListLabel104" w:customStyle="1">
     <w:name w:val="ListLabel 104"/>
     <w:uiPriority w:val="99"/>
   </w:style>
-  <w:style w:type="character" w:customStyle="1" w:styleId="ListLabel105">
+  <w:style w:type="character" w:styleId="ListLabel105" w:customStyle="1">
     <w:name w:val="ListLabel 105"/>
     <w:uiPriority w:val="99"/>
   </w:style>
-  <w:style w:type="character" w:customStyle="1" w:styleId="ListLabel106">
+  <w:style w:type="character" w:styleId="ListLabel106" w:customStyle="1">
     <w:name w:val="ListLabel 106"/>
     <w:uiPriority w:val="99"/>
   </w:style>
-  <w:style w:type="character" w:customStyle="1" w:styleId="ListLabel107">
+  <w:style w:type="character" w:styleId="ListLabel107" w:customStyle="1">
     <w:name w:val="ListLabel 107"/>
     <w:uiPriority w:val="99"/>
   </w:style>
-  <w:style w:type="character" w:customStyle="1" w:styleId="ListLabel108">
+  <w:style w:type="character" w:styleId="ListLabel108" w:customStyle="1">
     <w:name w:val="ListLabel 108"/>
     <w:uiPriority w:val="99"/>
   </w:style>
-  <w:style w:type="character" w:customStyle="1" w:styleId="ListLabel109">
+  <w:style w:type="character" w:styleId="ListLabel109" w:customStyle="1">
     <w:name w:val="ListLabel 109"/>
     <w:uiPriority w:val="99"/>
   </w:style>
-  <w:style w:type="character" w:customStyle="1" w:styleId="ListLabel110">
+  <w:style w:type="character" w:styleId="ListLabel110" w:customStyle="1">
     <w:name w:val="ListLabel 110"/>
     <w:uiPriority w:val="99"/>
   </w:style>
-  <w:style w:type="character" w:customStyle="1" w:styleId="ListLabel111">
+  <w:style w:type="character" w:styleId="ListLabel111" w:customStyle="1">
     <w:name w:val="ListLabel 111"/>
     <w:uiPriority w:val="99"/>
   </w:style>
-  <w:style w:type="character" w:customStyle="1" w:styleId="ListLabel112">
+  <w:style w:type="character" w:styleId="ListLabel112" w:customStyle="1">
     <w:name w:val="ListLabel 112"/>
     <w:uiPriority w:val="99"/>
   </w:style>
-  <w:style w:type="character" w:customStyle="1" w:styleId="ListLabel113">
+  <w:style w:type="character" w:styleId="ListLabel113" w:customStyle="1">
     <w:name w:val="ListLabel 113"/>
     <w:uiPriority w:val="99"/>
   </w:style>
-  <w:style w:type="character" w:customStyle="1" w:styleId="ListLabel114">
+  <w:style w:type="character" w:styleId="ListLabel114" w:customStyle="1">
     <w:name w:val="ListLabel 114"/>
     <w:uiPriority w:val="99"/>
   </w:style>
-  <w:style w:type="character" w:customStyle="1" w:styleId="ListLabel115">
+  <w:style w:type="character" w:styleId="ListLabel115" w:customStyle="1">
     <w:name w:val="ListLabel 115"/>
     <w:uiPriority w:val="99"/>
   </w:style>
-  <w:style w:type="character" w:customStyle="1" w:styleId="ListLabel116">
+  <w:style w:type="character" w:styleId="ListLabel116" w:customStyle="1">
     <w:name w:val="ListLabel 116"/>
     <w:uiPriority w:val="99"/>
   </w:style>
-  <w:style w:type="character" w:customStyle="1" w:styleId="ListLabel117">
+  <w:style w:type="character" w:styleId="ListLabel117" w:customStyle="1">
     <w:name w:val="ListLabel 117"/>
     <w:uiPriority w:val="99"/>
   </w:style>
-  <w:style w:type="character" w:customStyle="1" w:styleId="ListLabel118">
+  <w:style w:type="character" w:styleId="ListLabel118" w:customStyle="1">
     <w:name w:val="ListLabel 118"/>
     <w:uiPriority w:val="99"/>
   </w:style>
-  <w:style w:type="character" w:customStyle="1" w:styleId="ListLabel119">
+  <w:style w:type="character" w:styleId="ListLabel119" w:customStyle="1">
     <w:name w:val="ListLabel 119"/>
     <w:uiPriority w:val="99"/>
   </w:style>
-  <w:style w:type="character" w:customStyle="1" w:styleId="ListLabel120">
+  <w:style w:type="character" w:styleId="ListLabel120" w:customStyle="1">
     <w:name w:val="ListLabel 120"/>
     <w:uiPriority w:val="99"/>
   </w:style>
-  <w:style w:type="character" w:customStyle="1" w:styleId="ListLabel121">
+  <w:style w:type="character" w:styleId="ListLabel121" w:customStyle="1">
     <w:name w:val="ListLabel 121"/>
     <w:uiPriority w:val="99"/>
   </w:style>
-  <w:style w:type="character" w:customStyle="1" w:styleId="ListLabel122">
+  <w:style w:type="character" w:styleId="ListLabel122" w:customStyle="1">
     <w:name w:val="ListLabel 122"/>
     <w:uiPriority w:val="99"/>
   </w:style>
-  <w:style w:type="character" w:customStyle="1" w:styleId="ListLabel123">
+  <w:style w:type="character" w:styleId="ListLabel123" w:customStyle="1">
     <w:name w:val="ListLabel 123"/>
     <w:uiPriority w:val="99"/>
   </w:style>
-  <w:style w:type="character" w:customStyle="1" w:styleId="ListLabel124">
+  <w:style w:type="character" w:styleId="ListLabel124" w:customStyle="1">
     <w:name w:val="ListLabel 124"/>
     <w:uiPriority w:val="99"/>
   </w:style>
-  <w:style w:type="character" w:customStyle="1" w:styleId="ListLabel125">
+  <w:style w:type="character" w:styleId="ListLabel125" w:customStyle="1">
     <w:name w:val="ListLabel 125"/>
     <w:uiPriority w:val="99"/>
   </w:style>
-  <w:style w:type="character" w:customStyle="1" w:styleId="ListLabel126">
+  <w:style w:type="character" w:styleId="ListLabel126" w:customStyle="1">
     <w:name w:val="ListLabel 126"/>
     <w:uiPriority w:val="99"/>
   </w:style>
-  <w:style w:type="character" w:customStyle="1" w:styleId="ListLabel127">
+  <w:style w:type="character" w:styleId="ListLabel127" w:customStyle="1">
     <w:name w:val="ListLabel 127"/>
     <w:uiPriority w:val="99"/>
   </w:style>
-  <w:style w:type="character" w:customStyle="1" w:styleId="ListLabel128">
+  <w:style w:type="character" w:styleId="ListLabel128" w:customStyle="1">
     <w:name w:val="ListLabel 128"/>
     <w:uiPriority w:val="99"/>
   </w:style>
-  <w:style w:type="character" w:customStyle="1" w:styleId="ListLabel129">
+  <w:style w:type="character" w:styleId="ListLabel129" w:customStyle="1">
     <w:name w:val="ListLabel 129"/>
     <w:uiPriority w:val="99"/>
   </w:style>
-  <w:style w:type="character" w:customStyle="1" w:styleId="ListLabel130">
+  <w:style w:type="character" w:styleId="ListLabel130" w:customStyle="1">
     <w:name w:val="ListLabel 130"/>
     <w:uiPriority w:val="99"/>
   </w:style>
-  <w:style w:type="character" w:customStyle="1" w:styleId="ListLabel131">
+  <w:style w:type="character" w:styleId="ListLabel131" w:customStyle="1">
     <w:name w:val="ListLabel 131"/>
     <w:uiPriority w:val="99"/>
   </w:style>
-  <w:style w:type="character" w:customStyle="1" w:styleId="ListLabel132">
+  <w:style w:type="character" w:styleId="ListLabel132" w:customStyle="1">
     <w:name w:val="ListLabel 132"/>
     <w:uiPriority w:val="99"/>
   </w:style>
-  <w:style w:type="character" w:customStyle="1" w:styleId="ListLabel133">
+  <w:style w:type="character" w:styleId="ListLabel133" w:customStyle="1">
     <w:name w:val="ListLabel 133"/>
     <w:uiPriority w:val="99"/>
   </w:style>
-  <w:style w:type="character" w:customStyle="1" w:styleId="ListLabel134">
+  <w:style w:type="character" w:styleId="ListLabel134" w:customStyle="1">
     <w:name w:val="ListLabel 134"/>
     <w:uiPriority w:val="99"/>
   </w:style>
-  <w:style w:type="character" w:customStyle="1" w:styleId="ListLabel135">
+  <w:style w:type="character" w:styleId="ListLabel135" w:customStyle="1">
     <w:name w:val="ListLabel 135"/>
     <w:uiPriority w:val="99"/>
   </w:style>
-  <w:style w:type="character" w:customStyle="1" w:styleId="ListLabel136">
+  <w:style w:type="character" w:styleId="ListLabel136" w:customStyle="1">
     <w:name w:val="ListLabel 136"/>
     <w:uiPriority w:val="99"/>
   </w:style>
-  <w:style w:type="paragraph" w:customStyle="1" w:styleId="Heading">
+  <w:style w:type="paragraph" w:styleId="Heading" w:customStyle="1">
     <w:name w:val="Heading"/>
     <w:basedOn w:val="Normal"/>
     <w:next w:val="TextBody"/>
@@ -4559,7 +4785,7 @@
       <w:szCs w:val="28"/>
     </w:rPr>
   </w:style>
-  <w:style w:type="paragraph" w:customStyle="1" w:styleId="TextBody">
+  <w:style w:type="paragraph" w:styleId="TextBody" w:customStyle="1">
     <w:name w:val="Text Body"/>
     <w:basedOn w:val="Normal"/>
     <w:uiPriority w:val="99"/>
@@ -4591,7 +4817,7 @@
       <w:szCs w:val="24"/>
     </w:rPr>
   </w:style>
-  <w:style w:type="paragraph" w:customStyle="1" w:styleId="Index">
+  <w:style w:type="paragraph" w:styleId="Index" w:customStyle="1">
     <w:name w:val="Index"/>
     <w:basedOn w:val="Normal"/>
     <w:uiPriority w:val="99"/>
@@ -4623,7 +4849,7 @@
       <w:szCs w:val="18"/>
     </w:rPr>
   </w:style>
-  <w:style w:type="character" w:customStyle="1" w:styleId="BalloonTextChar1">
+  <w:style w:type="character" w:styleId="BalloonTextChar1" w:customStyle="1">
     <w:name w:val="Balloon Text Char1"/>
     <w:basedOn w:val="DefaultParagraphFont"/>
     <w:link w:val="BalloonText"/>

</xml_diff>